<commit_message>
final version german summary
</commit_message>
<xml_diff>
--- a/thesis official submission/thesis summary deutsch.docx
+++ b/thesis official submission/thesis summary deutsch.docx
@@ -49,7 +49,19 @@
         <w:rPr>
           <w:lang w:val="de-DE"/>
         </w:rPr>
-        <w:t>Radio Frequenz Identifikation (RFID) ist eine drahtlose Identifikationstechnologie, mit der können Personen oder Objekte drahtlos erfasst werden. Dies geschieht mit Hilfe von Transpondern (Tags), die an die Personen oder Objekte angebracht sind</w:t>
+        <w:t>Radio Frequenz Identifikation (RFID) ist eine drahtlose Identifikationstechnologie, mit der Personen oder Objekte drahtlos erfasst werden</w:t>
+      </w:r>
+      <w:r>
+        <w:rPr>
+          <w:lang w:val="de-DE"/>
+        </w:rPr>
+        <w:t xml:space="preserve"> können</w:t>
+      </w:r>
+      <w:r>
+        <w:rPr>
+          <w:lang w:val="de-DE"/>
+        </w:rPr>
+        <w:t>. Dies geschieht mit Hilfe von Transpondern (Tags) die an die Personen oder Objekte angebracht sind</w:t>
       </w:r>
       <w:r>
         <w:rPr>
@@ -61,13 +73,73 @@
         <w:rPr>
           <w:lang w:val="de-DE"/>
         </w:rPr>
-        <w:t>Die RFID-Technologie hat Vorteile in Bezug auf andere Identifikationstechnologien, w</w:t>
-      </w:r>
-      <w:r>
-        <w:rPr>
-          <w:lang w:val="de-DE"/>
-        </w:rPr>
-        <w:t xml:space="preserve">ie z. B. keine Sichtverbindung </w:t>
+        <w:t>Die RFID-Technologie hat Vorteile i</w:t>
+      </w:r>
+      <w:r>
+        <w:rPr>
+          <w:lang w:val="de-DE"/>
+        </w:rPr>
+        <w:t xml:space="preserve">m Vergleich </w:t>
+      </w:r>
+      <w:r>
+        <w:rPr>
+          <w:lang w:val="de-DE"/>
+        </w:rPr>
+        <w:t>zu</w:t>
+      </w:r>
+      <w:r>
+        <w:rPr>
+          <w:lang w:val="de-DE"/>
+        </w:rPr>
+        <w:t xml:space="preserve"> ander</w:t>
+      </w:r>
+      <w:r>
+        <w:rPr>
+          <w:lang w:val="de-DE"/>
+        </w:rPr>
+        <w:t>en</w:t>
+      </w:r>
+      <w:r>
+        <w:rPr>
+          <w:lang w:val="de-DE"/>
+        </w:rPr>
+        <w:t xml:space="preserve"> Identifikationstechnologien, w</w:t>
+      </w:r>
+      <w:r>
+        <w:rPr>
+          <w:lang w:val="de-DE"/>
+        </w:rPr>
+        <w:t xml:space="preserve">ie z. </w:t>
+      </w:r>
+      <w:r>
+        <w:rPr>
+          <w:lang w:val="de-DE"/>
+        </w:rPr>
+        <w:t>B.,</w:t>
+      </w:r>
+      <w:r>
+        <w:rPr>
+          <w:lang w:val="de-DE"/>
+        </w:rPr>
+        <w:t xml:space="preserve"> </w:t>
+      </w:r>
+      <w:r>
+        <w:rPr>
+          <w:lang w:val="de-DE"/>
+        </w:rPr>
+        <w:t xml:space="preserve">dass </w:t>
+      </w:r>
+      <w:r>
+        <w:rPr>
+          <w:lang w:val="de-DE"/>
+        </w:rPr>
+        <w:t xml:space="preserve">eine Sichtverbindung </w:t>
+      </w:r>
+      <w:r>
+        <w:rPr>
+          <w:lang w:val="de-DE"/>
+        </w:rPr>
+        <w:t xml:space="preserve">nicht notwendig ist </w:t>
       </w:r>
       <w:r>
         <w:rPr>
@@ -79,13 +151,19 @@
         <w:rPr>
           <w:lang w:val="de-DE"/>
         </w:rPr>
-        <w:t xml:space="preserve">die </w:t>
-      </w:r>
-      <w:r>
-        <w:rPr>
-          <w:lang w:val="de-DE"/>
-        </w:rPr>
-        <w:t>Identifikationsgeschwindigkeit.</w:t>
+        <w:t xml:space="preserve">bei </w:t>
+      </w:r>
+      <w:r>
+        <w:rPr>
+          <w:lang w:val="de-DE"/>
+        </w:rPr>
+        <w:t>der Identifikationsgeschwindigkeit</w:t>
+      </w:r>
+      <w:r>
+        <w:rPr>
+          <w:lang w:val="de-DE"/>
+        </w:rPr>
+        <w:t>.</w:t>
       </w:r>
       <w:r>
         <w:rPr>
@@ -97,7 +175,25 @@
         <w:rPr>
           <w:lang w:val="de-DE"/>
         </w:rPr>
-        <w:t>Bei vielen Anwendungen ist die Identifikationszeit von großen Tag-Populationen ein sehr kritischer Leistungsparameter</w:t>
+        <w:t xml:space="preserve">Bei vielen Anwendungen ist die Identifikationszeit von großen </w:t>
+      </w:r>
+      <w:r>
+        <w:rPr>
+          <w:lang w:val="de-DE"/>
+        </w:rPr>
+        <w:t>Gruppen von Tags zur gleichen Zeit</w:t>
+      </w:r>
+      <w:r>
+        <w:rPr>
+          <w:lang w:val="de-DE"/>
+        </w:rPr>
+        <w:t xml:space="preserve"> ein kritischer </w:t>
+      </w:r>
+      <w:r>
+        <w:rPr>
+          <w:lang w:val="de-DE"/>
+        </w:rPr>
+        <w:t>Faktor</w:t>
       </w:r>
       <w:r>
         <w:rPr>
@@ -115,25 +211,13 @@
         <w:rPr>
           <w:lang w:val="de-DE"/>
         </w:rPr>
-        <w:t>ie</w:t>
-      </w:r>
-      <w:r>
-        <w:rPr>
-          <w:lang w:val="de-DE"/>
-        </w:rPr>
-        <w:t xml:space="preserve"> </w:t>
-      </w:r>
-      <w:r>
-        <w:rPr>
-          <w:lang w:val="de-DE"/>
-        </w:rPr>
-        <w:t>z. B.</w:t>
-      </w:r>
-      <w:r>
-        <w:rPr>
-          <w:lang w:val="de-DE"/>
-        </w:rPr>
-        <w:t xml:space="preserve"> </w:t>
+        <w:t xml:space="preserve">ie z. B. </w:t>
+      </w:r>
+      <w:r>
+        <w:rPr>
+          <w:lang w:val="de-DE"/>
+        </w:rPr>
+        <w:t xml:space="preserve">in der </w:t>
       </w:r>
       <w:r>
         <w:rPr>
@@ -157,19 +241,25 @@
         <w:rPr>
           <w:lang w:val="de-DE"/>
         </w:rPr>
-        <w:t>diese Identifikationszeit deut</w:t>
-      </w:r>
-      <w:r>
-        <w:rPr>
-          <w:lang w:val="de-DE"/>
-        </w:rPr>
-        <w:t xml:space="preserve">lich zu reduzieren. </w:t>
-      </w:r>
-      <w:r>
-        <w:rPr>
-          <w:lang w:val="de-DE"/>
-        </w:rPr>
-        <w:t>Dies ist der Schwerpunkt dieser vorliegenden Dissertation</w:t>
+        <w:t xml:space="preserve">diese Identifikationszeit </w:t>
+      </w:r>
+      <w:r>
+        <w:rPr>
+          <w:lang w:val="de-DE"/>
+        </w:rPr>
+        <w:t xml:space="preserve">zu reduzieren. </w:t>
+      </w:r>
+      <w:r>
+        <w:rPr>
+          <w:lang w:val="de-DE"/>
+        </w:rPr>
+        <w:t>Die Reduzierung der Identifizierungsgeschwindigkeit bildet der</w:t>
+      </w:r>
+      <w:r>
+        <w:rPr>
+          <w:lang w:val="de-DE"/>
+        </w:rPr>
+        <w:t xml:space="preserve"> Schwerpunkt dieser Dissertation</w:t>
       </w:r>
       <w:r>
         <w:rPr>
@@ -235,7 +325,19 @@
         <w:rPr>
           <w:lang w:val="de-DE"/>
         </w:rPr>
-        <w:t>Zweitens, das Lesegerät, der den gesamten Identifikationsprozess steuert. Schließlich die Verarbeitungseinri</w:t>
+        <w:t>Zweitens, das Lesegerät, d</w:t>
+      </w:r>
+      <w:r>
+        <w:rPr>
+          <w:lang w:val="de-DE"/>
+        </w:rPr>
+        <w:t>as</w:t>
+      </w:r>
+      <w:r>
+        <w:rPr>
+          <w:lang w:val="de-DE"/>
+        </w:rPr>
+        <w:t xml:space="preserve"> den gesamten Identifikationsprozess steuert. Schließlich die Verarbeitungseinri</w:t>
       </w:r>
       <w:r>
         <w:rPr>
@@ -259,7 +361,55 @@
         <w:rPr>
           <w:lang w:val="de-DE"/>
         </w:rPr>
-        <w:t>Bei RFID-Systemen, beide das Lesegerät und die Tags kommunizieren über der gleichen Frequenz</w:t>
+        <w:t xml:space="preserve">Bei RFID-Systeme, </w:t>
+      </w:r>
+      <w:r>
+        <w:rPr>
+          <w:lang w:val="de-DE"/>
+        </w:rPr>
+        <w:t>kommunizieren</w:t>
+      </w:r>
+      <w:r>
+        <w:rPr>
+          <w:lang w:val="de-DE"/>
+        </w:rPr>
+        <w:t xml:space="preserve"> </w:t>
+      </w:r>
+      <w:r>
+        <w:rPr>
+          <w:lang w:val="de-DE"/>
+        </w:rPr>
+        <w:t xml:space="preserve">sowohl das </w:t>
+      </w:r>
+      <w:r>
+        <w:rPr>
+          <w:lang w:val="de-DE"/>
+        </w:rPr>
+        <w:t xml:space="preserve">Lesegerät </w:t>
+      </w:r>
+      <w:r>
+        <w:rPr>
+          <w:lang w:val="de-DE"/>
+        </w:rPr>
+        <w:t xml:space="preserve">als auch </w:t>
+      </w:r>
+      <w:r>
+        <w:rPr>
+          <w:lang w:val="de-DE"/>
+        </w:rPr>
+        <w:t>die Tags über de</w:t>
+      </w:r>
+      <w:r>
+        <w:rPr>
+          <w:lang w:val="de-DE"/>
+        </w:rPr>
+        <w:t>r</w:t>
+      </w:r>
+      <w:r>
+        <w:rPr>
+          <w:lang w:val="de-DE"/>
+        </w:rPr>
+        <w:t xml:space="preserve"> gleichen Frequenz</w:t>
       </w:r>
       <w:r>
         <w:rPr>
@@ -271,7 +421,171 @@
         <w:rPr>
           <w:lang w:val="de-DE"/>
         </w:rPr>
-        <w:t>Somit kann eine gleichzeitige Übertragung stattfinden, die zu Kollisionen führt</w:t>
+        <w:t xml:space="preserve">Als </w:t>
+      </w:r>
+      <w:r>
+        <w:rPr>
+          <w:lang w:val="de-DE"/>
+        </w:rPr>
+        <w:t>Folge</w:t>
+      </w:r>
+      <w:r>
+        <w:rPr>
+          <w:lang w:val="de-DE"/>
+        </w:rPr>
+        <w:t xml:space="preserve"> der</w:t>
+      </w:r>
+      <w:r>
+        <w:rPr>
+          <w:lang w:val="de-DE"/>
+        </w:rPr>
+        <w:t xml:space="preserve"> gleichzeitige</w:t>
+      </w:r>
+      <w:r>
+        <w:rPr>
+          <w:lang w:val="de-DE"/>
+        </w:rPr>
+        <w:t>n</w:t>
+      </w:r>
+      <w:r>
+        <w:rPr>
+          <w:lang w:val="de-DE"/>
+        </w:rPr>
+        <w:t xml:space="preserve"> Übertragung </w:t>
+      </w:r>
+      <w:r>
+        <w:rPr>
+          <w:lang w:val="de-DE"/>
+        </w:rPr>
+        <w:t xml:space="preserve">kann </w:t>
+      </w:r>
+      <w:r>
+        <w:rPr>
+          <w:lang w:val="de-DE"/>
+        </w:rPr>
+        <w:t>eine</w:t>
+      </w:r>
+      <w:r>
+        <w:rPr>
+          <w:lang w:val="de-DE"/>
+        </w:rPr>
+        <w:t xml:space="preserve"> Kollision</w:t>
+      </w:r>
+      <w:r>
+        <w:rPr>
+          <w:lang w:val="de-DE"/>
+        </w:rPr>
+        <w:t xml:space="preserve"> </w:t>
+      </w:r>
+      <w:r>
+        <w:rPr>
+          <w:lang w:val="de-DE"/>
+        </w:rPr>
+        <w:t>stattfinden.</w:t>
+      </w:r>
+      <w:r>
+        <w:rPr>
+          <w:lang w:val="de-DE"/>
+        </w:rPr>
+        <w:t xml:space="preserve"> </w:t>
+      </w:r>
+      <w:r>
+        <w:rPr>
+          <w:lang w:val="de-DE"/>
+        </w:rPr>
+        <w:t xml:space="preserve">Eine günstige </w:t>
+      </w:r>
+      <w:r>
+        <w:rPr>
+          <w:lang w:val="de-DE"/>
+        </w:rPr>
+        <w:t>Implementierung</w:t>
+      </w:r>
+      <w:r>
+        <w:rPr>
+          <w:lang w:val="de-DE"/>
+        </w:rPr>
+        <w:t xml:space="preserve"> des</w:t>
+      </w:r>
+      <w:r>
+        <w:rPr>
+          <w:lang w:val="de-DE"/>
+        </w:rPr>
+        <w:t xml:space="preserve"> Tags </w:t>
+      </w:r>
+      <w:r>
+        <w:rPr>
+          <w:lang w:val="de-DE"/>
+        </w:rPr>
+        <w:t>bedeutet es kann weder</w:t>
+      </w:r>
+      <w:r>
+        <w:rPr>
+          <w:lang w:val="de-DE"/>
+        </w:rPr>
+        <w:t xml:space="preserve"> den Kanal erfassen noch mit den anderen Tags kommunizieren. </w:t>
+      </w:r>
+      <w:r>
+        <w:rPr>
+          <w:lang w:val="de-DE"/>
+        </w:rPr>
+        <w:t xml:space="preserve">Um dies zu umgehen </w:t>
+      </w:r>
+      <w:proofErr w:type="gramStart"/>
+      <w:r>
+        <w:rPr>
+          <w:lang w:val="de-DE"/>
+        </w:rPr>
+        <w:t>wird</w:t>
+      </w:r>
+      <w:proofErr w:type="gramEnd"/>
+      <w:r>
+        <w:rPr>
+          <w:lang w:val="de-DE"/>
+        </w:rPr>
+        <w:t xml:space="preserve"> die </w:t>
+      </w:r>
+      <w:r>
+        <w:rPr>
+          <w:lang w:val="de-DE"/>
+        </w:rPr>
+        <w:t>Lesegerät</w:t>
+      </w:r>
+      <w:r>
+        <w:rPr>
+          <w:lang w:val="de-DE"/>
+        </w:rPr>
+        <w:t xml:space="preserve">e </w:t>
+      </w:r>
+      <w:r>
+        <w:rPr>
+          <w:lang w:val="de-DE"/>
+        </w:rPr>
+        <w:t xml:space="preserve">für die Koordinierung des Netzwerks </w:t>
+      </w:r>
+      <w:r>
+        <w:rPr>
+          <w:lang w:val="de-DE"/>
+        </w:rPr>
+        <w:t>eingesetzt.</w:t>
+      </w:r>
+      <w:r>
+        <w:rPr>
+          <w:lang w:val="de-DE"/>
+        </w:rPr>
+        <w:t xml:space="preserve"> </w:t>
+      </w:r>
+      <w:r>
+        <w:rPr>
+          <w:lang w:val="de-DE"/>
+        </w:rPr>
+        <w:t>In dichten Netzwerken erhöht sich die Lesezeit, wenn die Anzahl der Tag-Kollisionen zun</w:t>
+      </w:r>
+      <w:r>
+        <w:rPr>
+          <w:lang w:val="de-DE"/>
+        </w:rPr>
+        <w:t>ehmen</w:t>
       </w:r>
       <w:r>
         <w:rPr>
@@ -289,49 +603,49 @@
         <w:rPr>
           <w:lang w:val="de-DE"/>
         </w:rPr>
-        <w:t xml:space="preserve">Aufgrund des niedrigen Preises der Tags können sie weder den Kanal erfassen noch mit den anderen Tags kommunizieren. Daher sind die </w:t>
-      </w:r>
-      <w:r>
-        <w:rPr>
-          <w:lang w:val="de-DE"/>
-        </w:rPr>
-        <w:t>Lesegerät</w:t>
-      </w:r>
-      <w:r>
-        <w:rPr>
-          <w:lang w:val="de-DE"/>
-        </w:rPr>
-        <w:t xml:space="preserve">e </w:t>
-      </w:r>
-      <w:r>
-        <w:rPr>
-          <w:lang w:val="de-DE"/>
-        </w:rPr>
-        <w:t>für die Koordinierung des Netzwerks verantwortlich.</w:t>
-      </w:r>
-      <w:r>
-        <w:rPr>
-          <w:lang w:val="de-DE"/>
-        </w:rPr>
-        <w:t xml:space="preserve"> </w:t>
-      </w:r>
-      <w:r>
-        <w:rPr>
-          <w:lang w:val="de-DE"/>
-        </w:rPr>
-        <w:t>In dichten Netzwerken erhöht sich die Lesezeit, wenn die Anzahl der Tag-Kollisionen zunimmt.</w:t>
-      </w:r>
-      <w:r>
-        <w:rPr>
-          <w:lang w:val="de-DE"/>
-        </w:rPr>
-        <w:t xml:space="preserve"> </w:t>
-      </w:r>
-      <w:r>
-        <w:rPr>
-          <w:lang w:val="de-DE"/>
-        </w:rPr>
-        <w:t>Daher wird ein Antikollisionsprotokoll erforderlich, um die Tags Kollision Effekt zu minimieren.</w:t>
+        <w:t>E</w:t>
+      </w:r>
+      <w:r>
+        <w:rPr>
+          <w:lang w:val="de-DE"/>
+        </w:rPr>
+        <w:t xml:space="preserve">in Antikollisionsprotokoll </w:t>
+      </w:r>
+      <w:r>
+        <w:rPr>
+          <w:lang w:val="de-DE"/>
+        </w:rPr>
+        <w:t xml:space="preserve">wird </w:t>
+      </w:r>
+      <w:r>
+        <w:rPr>
+          <w:lang w:val="de-DE"/>
+        </w:rPr>
+        <w:t>erforderlich, um die Tag</w:t>
+      </w:r>
+      <w:r>
+        <w:rPr>
+          <w:lang w:val="de-DE"/>
+        </w:rPr>
+        <w:t>-</w:t>
+      </w:r>
+      <w:r>
+        <w:rPr>
+          <w:lang w:val="de-DE"/>
+        </w:rPr>
+        <w:t>Kollision</w:t>
+      </w:r>
+      <w:r>
+        <w:rPr>
+          <w:lang w:val="de-DE"/>
+        </w:rPr>
+        <w:t>-</w:t>
+      </w:r>
+      <w:r>
+        <w:rPr>
+          <w:lang w:val="de-DE"/>
+        </w:rPr>
+        <w:t>Effekt zu minimieren.</w:t>
       </w:r>
     </w:p>
     <w:p>
@@ -367,7 +681,31 @@
         <w:rPr>
           <w:lang w:val="de-DE"/>
         </w:rPr>
-        <w:t>Diese Arbeit konzentriert sich auf die MAC-Layer-Anti-Kollisionsprotokolle, da die PHY-Layer-Antikollisionsprotokolle nicht kosteneffizient sind</w:t>
+        <w:t xml:space="preserve">Diese </w:t>
+      </w:r>
+      <w:r>
+        <w:rPr>
+          <w:lang w:val="de-DE"/>
+        </w:rPr>
+        <w:t>Arbeit konzentriert sich auf den</w:t>
+      </w:r>
+      <w:r>
+        <w:rPr>
+          <w:lang w:val="de-DE"/>
+        </w:rPr>
+        <w:t xml:space="preserve"> MAC-Layer-Anti-</w:t>
+      </w:r>
+      <w:r>
+        <w:rPr>
+          <w:lang w:val="de-DE"/>
+        </w:rPr>
+        <w:t>Kollisionsprotokolle, da der</w:t>
+      </w:r>
+      <w:r>
+        <w:rPr>
+          <w:lang w:val="de-DE"/>
+        </w:rPr>
+        <w:t xml:space="preserve"> PHY-Layer-Antikollisionsprotokolle nicht kosteneffizient sind</w:t>
       </w:r>
       <w:r>
         <w:rPr>
@@ -379,7 +717,25 @@
         <w:rPr>
           <w:lang w:val="de-DE"/>
         </w:rPr>
-        <w:t>Die MAC-Schicht Anti-Kollisions-Protokolle werden eingeteilt in:</w:t>
+        <w:t>Der</w:t>
+      </w:r>
+      <w:r>
+        <w:rPr>
+          <w:lang w:val="de-DE"/>
+        </w:rPr>
+        <w:t xml:space="preserve"> MAC-</w:t>
+      </w:r>
+      <w:r>
+        <w:rPr>
+          <w:lang w:val="de-DE"/>
+        </w:rPr>
+        <w:t>Layer-</w:t>
+      </w:r>
+      <w:r>
+        <w:rPr>
+          <w:lang w:val="de-DE"/>
+        </w:rPr>
+        <w:t>Anti-Kollisions-Protokolle werden eingeteilt in:</w:t>
       </w:r>
       <w:r>
         <w:rPr>
@@ -391,16 +747,26 @@
         <w:rPr>
           <w:lang w:val="de-DE"/>
         </w:rPr>
-        <w:t xml:space="preserve">deterministische (Tree) Protokolle, die in Systemen mit einer bekannten Anzahl von Tags verwendet werden, und </w:t>
-      </w:r>
-      <w:proofErr w:type="spellStart"/>
-      <w:r>
-        <w:rPr>
-          <w:lang w:val="de-DE"/>
-        </w:rPr>
-        <w:t>probabilistische</w:t>
-      </w:r>
-      <w:proofErr w:type="spellEnd"/>
+        <w:t>deterministische</w:t>
+      </w:r>
+      <w:r>
+        <w:rPr>
+          <w:lang w:val="de-DE"/>
+        </w:rPr>
+        <w:t>n</w:t>
+      </w:r>
+      <w:r>
+        <w:rPr>
+          <w:lang w:val="de-DE"/>
+        </w:rPr>
+        <w:t xml:space="preserve"> (Tree) Protokolle, die in Systemen mit einer bekannten Anzahl von Tags verwendet werden, und probabilistische</w:t>
+      </w:r>
+      <w:r>
+        <w:rPr>
+          <w:lang w:val="de-DE"/>
+        </w:rPr>
+        <w:t>n</w:t>
+      </w:r>
       <w:r>
         <w:rPr>
           <w:lang w:val="de-DE"/>
@@ -429,26 +795,26 @@
         <w:rPr>
           <w:lang w:val="de-DE"/>
         </w:rPr>
-        <w:t xml:space="preserve">Unter Berücksichtigung der PHY-Layer-Fähigkeiten moderner RFID-Lesegeräte, nämlich die Fähigkeit, Kollisionen wiederherzustellen und die </w:t>
+        <w:t>Unter Berücksichtigung der PHY-Layer-Fähigkeiten moderner RFID-Lesegeräte, nämlich die Fähigkeit, Kollisionen wiederherzustellen und die Fähigkeit, der Typ des Zeitschlitzes frühzeitig zu erkennen</w:t>
+      </w:r>
+      <w:r>
+        <w:rPr>
+          <w:lang w:val="de-DE"/>
+        </w:rPr>
+        <w:t xml:space="preserve">. </w:t>
+      </w:r>
+      <w:r>
+        <w:rPr>
+          <w:lang w:val="de-DE"/>
+        </w:rPr>
+        <w:t xml:space="preserve">Der </w:t>
       </w:r>
       <w:r>
         <w:rPr>
           <w:lang w:val="de-DE"/>
         </w:rPr>
         <w:lastRenderedPageBreak/>
-        <w:t>Fähigkeit, der Typ des Zeitschlitzes frühzeitig zu erkennen</w:t>
-      </w:r>
-      <w:r>
-        <w:rPr>
-          <w:lang w:val="de-DE"/>
-        </w:rPr>
-        <w:t xml:space="preserve">. </w:t>
-      </w:r>
-      <w:r>
-        <w:rPr>
-          <w:lang w:val="de-DE"/>
-        </w:rPr>
-        <w:t xml:space="preserve">Der EPC-global C1 G2-Standard ist der häufigste RFID-Standard </w:t>
+        <w:t xml:space="preserve">EPC-global C1 G2-Standard ist der häufigste RFID-Standard </w:t>
       </w:r>
       <w:r>
         <w:rPr>
@@ -460,39 +826,37 @@
         <w:rPr>
           <w:lang w:val="de-DE"/>
         </w:rPr>
-        <w:t xml:space="preserve"> “</w:t>
-      </w:r>
-      <w:proofErr w:type="spellStart"/>
-      <w:r>
-        <w:rPr>
-          <w:lang w:val="de-DE"/>
-        </w:rPr>
-        <w:t>Slotted</w:t>
-      </w:r>
-      <w:proofErr w:type="spellEnd"/>
-      <w:r>
-        <w:rPr>
-          <w:lang w:val="de-DE"/>
-        </w:rPr>
         <w:t xml:space="preserve"> </w:t>
       </w:r>
       <w:r>
         <w:rPr>
           <w:lang w:val="de-DE"/>
         </w:rPr>
-        <w:t>ALOHA</w:t>
-      </w:r>
-      <w:r>
-        <w:rPr>
-          <w:lang w:val="de-DE"/>
-        </w:rPr>
-        <w:t>“</w:t>
-      </w:r>
-      <w:r>
-        <w:rPr>
-          <w:lang w:val="de-DE"/>
-        </w:rPr>
-        <w:t xml:space="preserve"> </w:t>
+        <w:t xml:space="preserve">den </w:t>
+      </w:r>
+      <w:r>
+        <w:rPr>
+          <w:lang w:val="de-DE"/>
+        </w:rPr>
+        <w:t xml:space="preserve">Frame </w:t>
+      </w:r>
+      <w:r>
+        <w:rPr>
+          <w:lang w:val="de-DE"/>
+        </w:rPr>
+        <w:t xml:space="preserve">Slotted </w:t>
+      </w:r>
+      <w:r>
+        <w:rPr>
+          <w:lang w:val="de-DE"/>
+        </w:rPr>
+        <w:t xml:space="preserve">ALOHA </w:t>
+      </w:r>
+      <w:r>
+        <w:rPr>
+          <w:lang w:val="de-DE"/>
+        </w:rPr>
+        <w:t xml:space="preserve">(FSA) </w:t>
       </w:r>
       <w:r>
         <w:rPr>
@@ -558,7 +922,67 @@
         <w:rPr>
           <w:lang w:val="de-DE"/>
         </w:rPr>
-        <w:t>Die Anzahl der Tags Schätzfunktion berechnet die Anzahl der Tags aus Feedback, kommt aus dem vorherigen Frame, der die Anzahl der Slots mit leeren, erfolgreichen und kollidierten Zeitschlitze enthält</w:t>
+        <w:t xml:space="preserve">Die </w:t>
+      </w:r>
+      <w:r>
+        <w:rPr>
+          <w:lang w:val="de-DE"/>
+        </w:rPr>
+        <w:t>„</w:t>
+      </w:r>
+      <w:r>
+        <w:rPr>
+          <w:lang w:val="de-DE"/>
+        </w:rPr>
+        <w:t>Anzahl</w:t>
+      </w:r>
+      <w:r>
+        <w:rPr>
+          <w:lang w:val="de-DE"/>
+        </w:rPr>
+        <w:t>-</w:t>
+      </w:r>
+      <w:r>
+        <w:rPr>
+          <w:lang w:val="de-DE"/>
+        </w:rPr>
+        <w:t>der</w:t>
+      </w:r>
+      <w:r>
+        <w:rPr>
+          <w:lang w:val="de-DE"/>
+        </w:rPr>
+        <w:t>-</w:t>
+      </w:r>
+      <w:r>
+        <w:rPr>
+          <w:lang w:val="de-DE"/>
+        </w:rPr>
+        <w:t>Tags</w:t>
+      </w:r>
+      <w:r>
+        <w:rPr>
+          <w:lang w:val="de-DE"/>
+        </w:rPr>
+        <w:t>“</w:t>
+      </w:r>
+      <w:r>
+        <w:rPr>
+          <w:lang w:val="de-DE"/>
+        </w:rPr>
+        <w:t xml:space="preserve"> Schätzfunktion berechnet die Anzahl der Tags aus Feedback, komm</w:t>
+      </w:r>
+      <w:r>
+        <w:rPr>
+          <w:lang w:val="de-DE"/>
+        </w:rPr>
+        <w:t>end</w:t>
+      </w:r>
+      <w:r>
+        <w:rPr>
+          <w:lang w:val="de-DE"/>
+        </w:rPr>
+        <w:t xml:space="preserve"> aus dem vorherigen Frame, der die Anzahl der Slots mit leeren, erfolgreichen und kollidierten Zeitschlitze enthält</w:t>
       </w:r>
       <w:r>
         <w:rPr>
@@ -570,7 +994,55 @@
         <w:rPr>
           <w:lang w:val="de-DE"/>
         </w:rPr>
-        <w:t xml:space="preserve"> Die “Maximum Likelihood“ (ML) Anzahl von Tags </w:t>
+        <w:t xml:space="preserve"> Die “Maximum Likelihood“ (ML) </w:t>
+      </w:r>
+      <w:r>
+        <w:rPr>
+          <w:lang w:val="de-DE"/>
+        </w:rPr>
+        <w:t>„</w:t>
+      </w:r>
+      <w:r>
+        <w:rPr>
+          <w:lang w:val="de-DE"/>
+        </w:rPr>
+        <w:t>Anzahl</w:t>
+      </w:r>
+      <w:r>
+        <w:rPr>
+          <w:lang w:val="de-DE"/>
+        </w:rPr>
+        <w:t>-</w:t>
+      </w:r>
+      <w:r>
+        <w:rPr>
+          <w:lang w:val="de-DE"/>
+        </w:rPr>
+        <w:t>von</w:t>
+      </w:r>
+      <w:r>
+        <w:rPr>
+          <w:lang w:val="de-DE"/>
+        </w:rPr>
+        <w:t>-</w:t>
+      </w:r>
+      <w:r>
+        <w:rPr>
+          <w:lang w:val="de-DE"/>
+        </w:rPr>
+        <w:t>Tags</w:t>
+      </w:r>
+      <w:r>
+        <w:rPr>
+          <w:lang w:val="de-DE"/>
+        </w:rPr>
+        <w:t>“</w:t>
+      </w:r>
+      <w:r>
+        <w:rPr>
+          <w:lang w:val="de-DE"/>
+        </w:rPr>
+        <w:t xml:space="preserve"> </w:t>
       </w:r>
       <w:r>
         <w:rPr>
@@ -588,7 +1060,7 @@
         <w:rPr>
           <w:lang w:val="de-DE"/>
         </w:rPr>
-        <w:t>Allerdings begrenzt die numerische Suche Komplexität des ML-Schätzer die Anzahl der Tags</w:t>
+        <w:t>Allerdings begrenzt die numerische Suche in ML Schätzung Protokoll die Anzahl der Tags</w:t>
       </w:r>
       <w:r>
         <w:rPr>
@@ -602,118 +1074,196 @@
         </w:rPr>
         <w:t xml:space="preserve">Darüber hinaus berücksichtigt diese Methode nicht die </w:t>
       </w:r>
+      <w:r>
+        <w:rPr>
+          <w:lang w:val="de-DE"/>
+        </w:rPr>
+        <w:t>Fähigkeit</w:t>
+      </w:r>
+      <w:r>
+        <w:rPr>
+          <w:lang w:val="de-DE"/>
+        </w:rPr>
+        <w:t xml:space="preserve"> von </w:t>
+      </w:r>
+      <w:r>
+        <w:rPr>
+          <w:lang w:val="de-DE"/>
+        </w:rPr>
+        <w:t>“</w:t>
+      </w:r>
+      <w:r>
+        <w:rPr>
+          <w:lang w:val="de-DE"/>
+        </w:rPr>
+        <w:t>Collision</w:t>
+      </w:r>
+      <w:r>
+        <w:rPr>
+          <w:lang w:val="de-DE"/>
+        </w:rPr>
+        <w:t>-</w:t>
+      </w:r>
+      <w:r>
+        <w:rPr>
+          <w:lang w:val="de-DE"/>
+        </w:rPr>
+        <w:t>Recovery</w:t>
+      </w:r>
+      <w:r>
+        <w:rPr>
+          <w:lang w:val="de-DE"/>
+        </w:rPr>
+        <w:t>“</w:t>
+      </w:r>
+      <w:r>
+        <w:rPr>
+          <w:lang w:val="de-DE"/>
+        </w:rPr>
+        <w:t xml:space="preserve"> moderner RFID-Lesegerät</w:t>
+      </w:r>
+      <w:r>
+        <w:rPr>
+          <w:lang w:val="de-DE"/>
+        </w:rPr>
+        <w:t>e mit</w:t>
+      </w:r>
+      <w:r>
+        <w:rPr>
+          <w:lang w:val="de-DE"/>
+        </w:rPr>
+        <w:t xml:space="preserve"> modernen RFID PHY-Laye</w:t>
+      </w:r>
+      <w:r>
+        <w:rPr>
+          <w:lang w:val="de-DE"/>
+        </w:rPr>
+        <w:t>r</w:t>
+      </w:r>
+      <w:r>
+        <w:rPr>
+          <w:lang w:val="de-DE"/>
+        </w:rPr>
+        <w:t>.</w:t>
+      </w:r>
+      <w:r>
+        <w:rPr>
+          <w:lang w:val="de-DE"/>
+        </w:rPr>
+        <w:t xml:space="preserve"> </w:t>
+      </w:r>
+      <w:r>
+        <w:rPr>
+          <w:lang w:val="de-DE"/>
+        </w:rPr>
+        <w:t>In d</w:t>
+      </w:r>
+      <w:r>
+        <w:rPr>
+          <w:lang w:val="de-DE"/>
+        </w:rPr>
+        <w:t>ieser</w:t>
+      </w:r>
+      <w:r>
+        <w:rPr>
+          <w:lang w:val="de-DE"/>
+        </w:rPr>
+        <w:t xml:space="preserve"> vorliegenden</w:t>
+      </w:r>
+      <w:r>
+        <w:rPr>
+          <w:lang w:val="de-DE"/>
+        </w:rPr>
+        <w:t xml:space="preserve"> Arbeit wird ein neuartiges </w:t>
+      </w:r>
       <w:proofErr w:type="spellStart"/>
       <w:r>
         <w:rPr>
           <w:lang w:val="de-DE"/>
         </w:rPr>
-        <w:t>Collision</w:t>
+        <w:t>Tag</w:t>
+      </w:r>
+      <w:r>
+        <w:rPr>
+          <w:lang w:val="de-DE"/>
+        </w:rPr>
+        <w:t>-</w:t>
+      </w:r>
+      <w:r>
+        <w:rPr>
+          <w:lang w:val="de-DE"/>
+        </w:rPr>
+        <w:t>Schätz</w:t>
+      </w:r>
+      <w:r>
+        <w:rPr>
+          <w:lang w:val="de-DE"/>
+        </w:rPr>
+        <w:t>ungs</w:t>
+      </w:r>
+      <w:r>
+        <w:rPr>
+          <w:lang w:val="de-DE"/>
+        </w:rPr>
+        <w:t>verfahren</w:t>
       </w:r>
       <w:proofErr w:type="spellEnd"/>
       <w:r>
         <w:rPr>
           <w:lang w:val="de-DE"/>
         </w:rPr>
-        <w:t xml:space="preserve"> </w:t>
-      </w:r>
-      <w:proofErr w:type="spellStart"/>
+        <w:t xml:space="preserve"> vorgestellt, </w:t>
+      </w:r>
+      <w:proofErr w:type="gramStart"/>
+      <w:r>
+        <w:rPr>
+          <w:lang w:val="de-DE"/>
+        </w:rPr>
+        <w:t>das</w:t>
+      </w:r>
+      <w:proofErr w:type="gramEnd"/>
+      <w:r>
+        <w:rPr>
+          <w:lang w:val="de-DE"/>
+        </w:rPr>
+        <w:t xml:space="preserve"> insbesondere die </w:t>
+      </w:r>
+      <w:r>
+        <w:rPr>
+          <w:lang w:val="de-DE"/>
+        </w:rPr>
+        <w:t>„</w:t>
+      </w:r>
+      <w:r>
+        <w:rPr>
+          <w:lang w:val="de-DE"/>
+        </w:rPr>
+        <w:t>C</w:t>
+      </w:r>
+      <w:r>
+        <w:rPr>
+          <w:lang w:val="de-DE"/>
+        </w:rPr>
+        <w:t>ollision</w:t>
+      </w:r>
+      <w:r>
+        <w:rPr>
+          <w:lang w:val="de-DE"/>
+        </w:rPr>
+        <w:t>-</w:t>
+      </w:r>
       <w:r>
         <w:rPr>
           <w:lang w:val="de-DE"/>
         </w:rPr>
         <w:t>Recovery</w:t>
       </w:r>
-      <w:proofErr w:type="spellEnd"/>
-      <w:r>
-        <w:rPr>
-          <w:lang w:val="de-DE"/>
-        </w:rPr>
-        <w:t xml:space="preserve"> moderner RFID-</w:t>
-      </w:r>
-      <w:r>
-        <w:rPr>
-          <w:lang w:val="de-DE"/>
-        </w:rPr>
-        <w:t>Lesegerät</w:t>
-      </w:r>
-      <w:r>
-        <w:rPr>
-          <w:lang w:val="de-DE"/>
-        </w:rPr>
-        <w:t xml:space="preserve"> Fähigkeit der modernen RFID PHY-Layer.</w:t>
-      </w:r>
-      <w:r>
-        <w:rPr>
-          <w:lang w:val="de-DE"/>
-        </w:rPr>
-        <w:t xml:space="preserve"> </w:t>
-      </w:r>
-      <w:r>
-        <w:rPr>
-          <w:lang w:val="de-DE"/>
-        </w:rPr>
-        <w:t>In der vorliegenden</w:t>
-      </w:r>
-      <w:r>
-        <w:rPr>
-          <w:lang w:val="de-DE"/>
-        </w:rPr>
-        <w:t xml:space="preserve"> Arbeit wird ein neuartiges Tag </w:t>
-      </w:r>
-      <w:proofErr w:type="spellStart"/>
-      <w:r>
-        <w:rPr>
-          <w:lang w:val="de-DE"/>
-        </w:rPr>
-        <w:t>Schätzverfahren</w:t>
-      </w:r>
-      <w:proofErr w:type="spellEnd"/>
-      <w:r>
-        <w:rPr>
-          <w:lang w:val="de-DE"/>
-        </w:rPr>
-        <w:t xml:space="preserve"> vorgestellt, </w:t>
-      </w:r>
-      <w:r>
-        <w:rPr>
-          <w:lang w:val="de-DE"/>
-        </w:rPr>
-        <w:t>dass</w:t>
-      </w:r>
-      <w:r>
-        <w:rPr>
-          <w:lang w:val="de-DE"/>
-        </w:rPr>
-        <w:t xml:space="preserve"> insbesondere die </w:t>
-      </w:r>
-      <w:proofErr w:type="spellStart"/>
-      <w:r>
-        <w:rPr>
-          <w:lang w:val="de-DE"/>
-        </w:rPr>
-        <w:t>C</w:t>
-      </w:r>
-      <w:r>
-        <w:rPr>
-          <w:lang w:val="de-DE"/>
-        </w:rPr>
-        <w:t>ollision</w:t>
-      </w:r>
-      <w:proofErr w:type="spellEnd"/>
-      <w:r>
-        <w:rPr>
-          <w:lang w:val="de-DE"/>
-        </w:rPr>
-        <w:t xml:space="preserve"> </w:t>
-      </w:r>
-      <w:proofErr w:type="spellStart"/>
-      <w:r>
-        <w:rPr>
-          <w:lang w:val="de-DE"/>
-        </w:rPr>
-        <w:t>Recovery</w:t>
-      </w:r>
-      <w:proofErr w:type="spellEnd"/>
+      <w:r>
+        <w:rPr>
+          <w:lang w:val="de-DE"/>
+        </w:rPr>
+        <w:t>“</w:t>
+      </w:r>
       <w:r>
         <w:rPr>
           <w:lang w:val="de-DE"/>
@@ -808,7 +1358,31 @@
         <w:rPr>
           <w:lang w:val="de-DE"/>
         </w:rPr>
-        <w:t>Im Rahmen der Arbeit werden geschlossene Lösungen für die Berechnung der optimalen Rahmenl</w:t>
+        <w:t xml:space="preserve">Im </w:t>
+      </w:r>
+      <w:r>
+        <w:rPr>
+          <w:lang w:val="de-DE"/>
+        </w:rPr>
+        <w:t xml:space="preserve">Inhalt </w:t>
+      </w:r>
+      <w:r>
+        <w:rPr>
+          <w:lang w:val="de-DE"/>
+        </w:rPr>
+        <w:t>der Arbeit werden geschlossene</w:t>
+      </w:r>
+      <w:r>
+        <w:rPr>
+          <w:lang w:val="de-DE"/>
+        </w:rPr>
+        <w:t>n</w:t>
+      </w:r>
+      <w:r>
+        <w:rPr>
+          <w:lang w:val="de-DE"/>
+        </w:rPr>
+        <w:t xml:space="preserve"> Lösungen für die Berechnung der optimalen Rahmenl</w:t>
       </w:r>
       <w:r>
         <w:rPr>
@@ -833,10 +1407,107 @@
           <w:b/>
           <w:lang w:val="de-DE"/>
         </w:rPr>
+        <w:t xml:space="preserve"> Time </w:t>
+      </w:r>
+      <w:r>
+        <w:rPr>
+          <w:b/>
+          <w:lang w:val="de-DE"/>
+        </w:rPr>
+        <w:t>A</w:t>
+      </w:r>
+      <w:r>
+        <w:rPr>
+          <w:b/>
+          <w:lang w:val="de-DE"/>
+        </w:rPr>
+        <w:t xml:space="preserve">ware </w:t>
+      </w:r>
+      <w:r>
+        <w:rPr>
+          <w:b/>
+          <w:lang w:val="de-DE"/>
+        </w:rPr>
+        <w:t>F</w:t>
+      </w:r>
+      <w:r>
+        <w:rPr>
+          <w:b/>
+          <w:lang w:val="de-DE"/>
+        </w:rPr>
+        <w:t xml:space="preserve">rame </w:t>
+      </w:r>
+      <w:proofErr w:type="spellStart"/>
+      <w:r>
+        <w:rPr>
+          <w:b/>
+          <w:lang w:val="de-DE"/>
+        </w:rPr>
+        <w:t>Length</w:t>
+      </w:r>
+      <w:proofErr w:type="spellEnd"/>
+      <w:r>
+        <w:rPr>
+          <w:lang w:val="de-DE"/>
+        </w:rPr>
+        <w:t xml:space="preserve">“ das nur die unterschiedlichen Längen der </w:t>
+      </w:r>
+      <w:r>
+        <w:rPr>
+          <w:lang w:val="de-DE"/>
+        </w:rPr>
+        <w:t>Zeitschlitze</w:t>
+      </w:r>
+      <w:r>
+        <w:rPr>
+          <w:lang w:val="de-DE"/>
+        </w:rPr>
+        <w:t xml:space="preserve"> berücksichtigt.</w:t>
+      </w:r>
+      <w:r>
+        <w:rPr>
+          <w:lang w:val="de-DE"/>
+        </w:rPr>
         <w:t xml:space="preserve"> </w:t>
       </w:r>
       <w:r>
         <w:rPr>
+          <w:lang w:val="de-DE"/>
+        </w:rPr>
+        <w:t xml:space="preserve">Die Fähigkeit des Lesegerätes zur Wiederherstellung von kollidierten Zeitschlitzen wird </w:t>
+      </w:r>
+      <w:r>
+        <w:rPr>
+          <w:lang w:val="de-DE"/>
+        </w:rPr>
+        <w:t>in diesem Szenario</w:t>
+      </w:r>
+      <w:r>
+        <w:rPr>
+          <w:lang w:val="de-DE"/>
+        </w:rPr>
+        <w:t xml:space="preserve"> </w:t>
+      </w:r>
+      <w:r>
+        <w:rPr>
+          <w:lang w:val="de-DE"/>
+        </w:rPr>
+        <w:t>noch nicht berücksichtigt.</w:t>
+      </w:r>
+      <w:r>
+        <w:rPr>
+          <w:lang w:val="de-DE"/>
+        </w:rPr>
+        <w:t xml:space="preserve"> </w:t>
+      </w:r>
+      <w:r>
+        <w:rPr>
+          <w:lang w:val="de-DE"/>
+        </w:rPr>
+        <w:t>Das zweite Szenario ist das “</w:t>
+      </w:r>
+      <w:r>
+        <w:rPr>
           <w:b/>
           <w:lang w:val="de-DE"/>
         </w:rPr>
@@ -848,7 +1519,7 @@
           <w:b/>
           <w:lang w:val="de-DE"/>
         </w:rPr>
-        <w:t>aware</w:t>
+        <w:t>and</w:t>
       </w:r>
       <w:proofErr w:type="spellEnd"/>
       <w:r>
@@ -858,13 +1529,27 @@
         </w:rPr>
         <w:t xml:space="preserve"> </w:t>
       </w:r>
+      <w:r>
+        <w:rPr>
+          <w:b/>
+          <w:lang w:val="de-DE"/>
+        </w:rPr>
+        <w:t>C</w:t>
+      </w:r>
+      <w:r>
+        <w:rPr>
+          <w:b/>
+          <w:lang w:val="de-DE"/>
+        </w:rPr>
+        <w:t xml:space="preserve">onstant </w:t>
+      </w:r>
       <w:proofErr w:type="spellStart"/>
       <w:r>
         <w:rPr>
           <w:b/>
           <w:lang w:val="de-DE"/>
         </w:rPr>
-        <w:t>frame</w:t>
+        <w:t>Collision</w:t>
       </w:r>
       <w:proofErr w:type="spellEnd"/>
       <w:r>
@@ -880,45 +1565,59 @@
           <w:b/>
           <w:lang w:val="de-DE"/>
         </w:rPr>
-        <w:t>length</w:t>
+        <w:t>Recovery</w:t>
       </w:r>
       <w:proofErr w:type="spellEnd"/>
       <w:r>
         <w:rPr>
-          <w:lang w:val="de-DE"/>
-        </w:rPr>
-        <w:t>“, dass nur die unterschiedlichen Längen der Zeitschlitze berücksichtigt.</w:t>
-      </w:r>
-      <w:r>
-        <w:rPr>
+          <w:b/>
           <w:lang w:val="de-DE"/>
         </w:rPr>
         <w:t xml:space="preserve"> </w:t>
       </w:r>
-      <w:r>
-        <w:rPr>
-          <w:lang w:val="de-DE"/>
-        </w:rPr>
-        <w:t>Die Fähigkeit des Lesegerätes zur Wiederherstellung von kollidierten Zeitschlitzen wird dabei noch nicht berücksichtigt.</w:t>
-      </w:r>
-      <w:r>
-        <w:rPr>
+      <w:proofErr w:type="spellStart"/>
+      <w:r>
+        <w:rPr>
+          <w:b/>
+          <w:lang w:val="de-DE"/>
+        </w:rPr>
+        <w:t>Coefficients</w:t>
+      </w:r>
+      <w:proofErr w:type="spellEnd"/>
+      <w:r>
+        <w:rPr>
+          <w:b/>
           <w:lang w:val="de-DE"/>
         </w:rPr>
         <w:t xml:space="preserve"> </w:t>
       </w:r>
       <w:r>
         <w:rPr>
-          <w:lang w:val="de-DE"/>
-        </w:rPr>
-        <w:t>Das zweite Szenario ist das “</w:t>
-      </w:r>
-      <w:r>
-        <w:rPr>
           <w:b/>
           <w:lang w:val="de-DE"/>
         </w:rPr>
-        <w:t xml:space="preserve">Time </w:t>
+        <w:t>A</w:t>
+      </w:r>
+      <w:r>
+        <w:rPr>
+          <w:b/>
+          <w:lang w:val="de-DE"/>
+        </w:rPr>
+        <w:t xml:space="preserve">ware </w:t>
+      </w:r>
+      <w:r>
+        <w:rPr>
+          <w:b/>
+          <w:lang w:val="de-DE"/>
+        </w:rPr>
+        <w:t>F</w:t>
+      </w:r>
+      <w:r>
+        <w:rPr>
+          <w:b/>
+          <w:lang w:val="de-DE"/>
+        </w:rPr>
+        <w:t xml:space="preserve">rame </w:t>
       </w:r>
       <w:proofErr w:type="spellStart"/>
       <w:r>
@@ -926,14 +1625,106 @@
           <w:b/>
           <w:lang w:val="de-DE"/>
         </w:rPr>
-        <w:t>and</w:t>
+        <w:t>Length</w:t>
       </w:r>
       <w:proofErr w:type="spellEnd"/>
       <w:r>
         <w:rPr>
+          <w:lang w:val="de-DE"/>
+        </w:rPr>
+        <w:t>“</w:t>
+      </w:r>
+      <w:r>
+        <w:rPr>
+          <w:lang w:val="de-DE"/>
+        </w:rPr>
+        <w:t xml:space="preserve"> </w:t>
+      </w:r>
+      <w:r>
+        <w:rPr>
+          <w:lang w:val="de-DE"/>
+        </w:rPr>
+        <w:t xml:space="preserve">mit konstanten Wahrscheinlichkeiten </w:t>
+      </w:r>
+      <w:r>
+        <w:rPr>
+          <w:lang w:val="de-DE"/>
+        </w:rPr>
+        <w:t>für</w:t>
+      </w:r>
+      <w:r>
+        <w:rPr>
+          <w:lang w:val="de-DE"/>
+        </w:rPr>
+        <w:t xml:space="preserve"> die </w:t>
+      </w:r>
+      <w:proofErr w:type="spellStart"/>
+      <w:r>
+        <w:rPr>
+          <w:lang w:val="de-DE"/>
+        </w:rPr>
+        <w:t>Col</w:t>
+      </w:r>
+      <w:r>
+        <w:rPr>
+          <w:lang w:val="de-DE"/>
+        </w:rPr>
+        <w:t>lision</w:t>
+      </w:r>
+      <w:proofErr w:type="spellEnd"/>
+      <w:r>
+        <w:rPr>
+          <w:lang w:val="de-DE"/>
+        </w:rPr>
+        <w:t xml:space="preserve"> </w:t>
+      </w:r>
+      <w:proofErr w:type="spellStart"/>
+      <w:r>
+        <w:rPr>
+          <w:lang w:val="de-DE"/>
+        </w:rPr>
+        <w:t>Recovery</w:t>
+      </w:r>
+      <w:proofErr w:type="spellEnd"/>
+      <w:r>
+        <w:rPr>
+          <w:lang w:val="de-DE"/>
+        </w:rPr>
+        <w:t xml:space="preserve">. </w:t>
+      </w:r>
+      <w:r>
+        <w:rPr>
+          <w:lang w:val="de-DE"/>
+        </w:rPr>
+        <w:t>Das dri</w:t>
+      </w:r>
+      <w:r>
+        <w:rPr>
+          <w:lang w:val="de-DE"/>
+        </w:rPr>
+        <w:t>tte Szenario ist das “</w:t>
+      </w:r>
+      <w:r>
+        <w:rPr>
           <w:b/>
           <w:lang w:val="de-DE"/>
         </w:rPr>
+        <w:t xml:space="preserve">Multiple </w:t>
+      </w:r>
+      <w:proofErr w:type="spellStart"/>
+      <w:r>
+        <w:rPr>
+          <w:b/>
+          <w:lang w:val="de-DE"/>
+        </w:rPr>
+        <w:t>Collision</w:t>
+      </w:r>
+      <w:proofErr w:type="spellEnd"/>
+      <w:r>
+        <w:rPr>
+          <w:b/>
+          <w:lang w:val="de-DE"/>
+        </w:rPr>
         <w:t xml:space="preserve"> </w:t>
       </w:r>
       <w:proofErr w:type="spellStart"/>
@@ -942,7 +1733,7 @@
           <w:b/>
           <w:lang w:val="de-DE"/>
         </w:rPr>
-        <w:t>constant</w:t>
+        <w:t>Recovery</w:t>
       </w:r>
       <w:proofErr w:type="spellEnd"/>
       <w:r>
@@ -950,15 +1741,154 @@
           <w:b/>
           <w:lang w:val="de-DE"/>
         </w:rPr>
+        <w:t xml:space="preserve"> Aware Frame </w:t>
+      </w:r>
+      <w:proofErr w:type="spellStart"/>
+      <w:r>
+        <w:rPr>
+          <w:b/>
+          <w:lang w:val="de-DE"/>
+        </w:rPr>
+        <w:t>Length</w:t>
+      </w:r>
+      <w:proofErr w:type="spellEnd"/>
+      <w:r>
+        <w:rPr>
+          <w:lang w:val="de-DE"/>
+        </w:rPr>
+        <w:t xml:space="preserve">” das die unterschiedliche Wahrscheinlichkeit zur Auflösung von Kollisionen in Abhängigkeit von der Anzahl der kollidierten Tags berücksichtigt. </w:t>
+      </w:r>
+      <w:r>
+        <w:rPr>
+          <w:lang w:val="de-DE"/>
+        </w:rPr>
         <w:t xml:space="preserve"> </w:t>
       </w:r>
+      <w:r>
+        <w:rPr>
+          <w:lang w:val="de-DE"/>
+        </w:rPr>
+        <w:t xml:space="preserve">Zu diesem Zweck </w:t>
+      </w:r>
+      <w:r>
+        <w:rPr>
+          <w:lang w:val="de-DE"/>
+        </w:rPr>
+        <w:t xml:space="preserve">werden die Wahrscheinlichkeiten </w:t>
+      </w:r>
+      <w:r>
+        <w:rPr>
+          <w:lang w:val="de-DE"/>
+        </w:rPr>
+        <w:t>für die</w:t>
+      </w:r>
+      <w:r>
+        <w:rPr>
+          <w:lang w:val="de-DE"/>
+        </w:rPr>
+        <w:t xml:space="preserve"> </w:t>
+      </w:r>
+      <w:r>
+        <w:rPr>
+          <w:lang w:val="de-DE"/>
+        </w:rPr>
+        <w:t xml:space="preserve">Auflösung einer Kollision in Abhängigkeit der Anzahl der kollidierten Tags aus der </w:t>
+      </w:r>
+      <w:r>
+        <w:rPr>
+          <w:lang w:val="de-DE"/>
+        </w:rPr>
+        <w:t>Bit</w:t>
+      </w:r>
+      <w:r>
+        <w:rPr>
+          <w:lang w:val="de-DE"/>
+        </w:rPr>
+        <w:t>ü</w:t>
+      </w:r>
+      <w:r>
+        <w:rPr>
+          <w:lang w:val="de-DE"/>
+        </w:rPr>
+        <w:t xml:space="preserve">bertragungsschicht </w:t>
+      </w:r>
+      <w:r>
+        <w:rPr>
+          <w:lang w:val="de-DE"/>
+        </w:rPr>
+        <w:t>extrahiert.</w:t>
+      </w:r>
+      <w:r>
+        <w:rPr>
+          <w:lang w:val="de-DE"/>
+        </w:rPr>
+        <w:t xml:space="preserve"> </w:t>
+      </w:r>
+      <w:r>
+        <w:rPr>
+          <w:lang w:val="de-DE"/>
+        </w:rPr>
+        <w:t>Folgend</w:t>
+      </w:r>
+      <w:r>
+        <w:rPr>
+          <w:lang w:val="de-DE"/>
+        </w:rPr>
+        <w:t xml:space="preserve"> </w:t>
+      </w:r>
+      <w:r>
+        <w:rPr>
+          <w:lang w:val="de-DE"/>
+        </w:rPr>
+        <w:t>wird eine Kombination</w:t>
+      </w:r>
+      <w:r>
+        <w:rPr>
+          <w:lang w:val="de-DE"/>
+        </w:rPr>
+        <w:t xml:space="preserve"> von “</w:t>
+      </w:r>
+      <w:r>
+        <w:rPr>
+          <w:b/>
+          <w:lang w:val="de-DE"/>
+        </w:rPr>
+        <w:t>Time</w:t>
+      </w:r>
+      <w:r>
+        <w:rPr>
+          <w:b/>
+          <w:lang w:val="de-DE"/>
+        </w:rPr>
+        <w:t xml:space="preserve"> A</w:t>
+      </w:r>
+      <w:r>
+        <w:rPr>
+          <w:b/>
+          <w:lang w:val="de-DE"/>
+        </w:rPr>
+        <w:t>ware</w:t>
+      </w:r>
+      <w:r>
+        <w:rPr>
+          <w:lang w:val="de-DE"/>
+        </w:rPr>
+        <w:t>“ und “</w:t>
+      </w:r>
+      <w:r>
+        <w:rPr>
+          <w:b/>
+          <w:lang w:val="de-DE"/>
+        </w:rPr>
+        <w:t xml:space="preserve">Multiple </w:t>
+      </w:r>
       <w:proofErr w:type="spellStart"/>
       <w:r>
         <w:rPr>
           <w:b/>
           <w:lang w:val="de-DE"/>
         </w:rPr>
-        <w:t>collision</w:t>
+        <w:t>Collision</w:t>
       </w:r>
       <w:proofErr w:type="spellEnd"/>
       <w:r>
@@ -974,7 +1904,7 @@
           <w:b/>
           <w:lang w:val="de-DE"/>
         </w:rPr>
-        <w:t>recovery</w:t>
+        <w:t>Recovery</w:t>
       </w:r>
       <w:proofErr w:type="spellEnd"/>
       <w:r>
@@ -990,74 +1920,26 @@
           <w:b/>
           <w:lang w:val="de-DE"/>
         </w:rPr>
-        <w:t>coefficients</w:t>
+        <w:t>Coefficients</w:t>
       </w:r>
       <w:proofErr w:type="spellEnd"/>
       <w:r>
         <w:rPr>
-          <w:b/>
-          <w:lang w:val="de-DE"/>
-        </w:rPr>
-        <w:t xml:space="preserve"> </w:t>
-      </w:r>
-      <w:proofErr w:type="spellStart"/>
-      <w:r>
-        <w:rPr>
-          <w:b/>
-          <w:lang w:val="de-DE"/>
-        </w:rPr>
-        <w:t>aware</w:t>
-      </w:r>
-      <w:proofErr w:type="spellEnd"/>
-      <w:r>
-        <w:rPr>
-          <w:b/>
-          <w:lang w:val="de-DE"/>
-        </w:rPr>
-        <w:t xml:space="preserve"> </w:t>
-      </w:r>
-      <w:proofErr w:type="spellStart"/>
-      <w:r>
-        <w:rPr>
-          <w:b/>
-          <w:lang w:val="de-DE"/>
-        </w:rPr>
-        <w:t>frame</w:t>
-      </w:r>
-      <w:proofErr w:type="spellEnd"/>
-      <w:r>
-        <w:rPr>
-          <w:b/>
-          <w:lang w:val="de-DE"/>
-        </w:rPr>
-        <w:t xml:space="preserve"> </w:t>
-      </w:r>
-      <w:proofErr w:type="spellStart"/>
-      <w:r>
-        <w:rPr>
-          <w:b/>
-          <w:lang w:val="de-DE"/>
-        </w:rPr>
-        <w:t>length</w:t>
-      </w:r>
-      <w:proofErr w:type="spellEnd"/>
-      <w:r>
-        <w:rPr>
-          <w:lang w:val="de-DE"/>
-        </w:rPr>
-        <w:t>“</w:t>
-      </w:r>
-      <w:r>
-        <w:rPr>
-          <w:lang w:val="de-DE"/>
-        </w:rPr>
-        <w:t xml:space="preserve"> </w:t>
-      </w:r>
-      <w:r>
-        <w:rPr>
-          <w:lang w:val="de-DE"/>
-        </w:rPr>
-        <w:t xml:space="preserve">mit konstanten Wahrscheinlichkeiten </w:t>
+          <w:lang w:val="de-DE"/>
+        </w:rPr>
+        <w:t>“ vorgeschlagen. Sie berücksichtig</w:t>
+      </w:r>
+      <w:r>
+        <w:rPr>
+          <w:lang w:val="de-DE"/>
+        </w:rPr>
+        <w:t>en</w:t>
+      </w:r>
+      <w:r>
+        <w:rPr>
+          <w:lang w:val="de-DE"/>
+        </w:rPr>
+        <w:t xml:space="preserve"> die unterschiedlichen Wahrscheinlichkeiten </w:t>
       </w:r>
       <w:r>
         <w:rPr>
@@ -1071,179 +1953,53 @@
         </w:rPr>
         <w:t xml:space="preserve"> die </w:t>
       </w:r>
-      <w:proofErr w:type="spellStart"/>
-      <w:r>
-        <w:rPr>
-          <w:lang w:val="de-DE"/>
-        </w:rPr>
-        <w:t>Col</w:t>
-      </w:r>
-      <w:r>
-        <w:rPr>
-          <w:lang w:val="de-DE"/>
-        </w:rPr>
-        <w:t>lision</w:t>
-      </w:r>
-      <w:proofErr w:type="spellEnd"/>
-      <w:r>
-        <w:rPr>
-          <w:lang w:val="de-DE"/>
-        </w:rPr>
-        <w:t xml:space="preserve"> </w:t>
-      </w:r>
-      <w:proofErr w:type="spellStart"/>
-      <w:r>
-        <w:rPr>
-          <w:lang w:val="de-DE"/>
-        </w:rPr>
-        <w:t>Recovery</w:t>
-      </w:r>
-      <w:proofErr w:type="spellEnd"/>
-      <w:r>
-        <w:rPr>
-          <w:lang w:val="de-DE"/>
-        </w:rPr>
-        <w:t xml:space="preserve">. </w:t>
-      </w:r>
-      <w:r>
-        <w:rPr>
-          <w:lang w:val="de-DE"/>
-        </w:rPr>
-        <w:t>Das dri</w:t>
-      </w:r>
-      <w:r>
-        <w:rPr>
-          <w:lang w:val="de-DE"/>
-        </w:rPr>
-        <w:t>tte Szenario ist das “</w:t>
-      </w:r>
-      <w:r>
-        <w:rPr>
-          <w:b/>
-          <w:lang w:val="de-DE"/>
-        </w:rPr>
-        <w:t xml:space="preserve">Multiple </w:t>
-      </w:r>
-      <w:proofErr w:type="spellStart"/>
-      <w:r>
-        <w:rPr>
-          <w:b/>
-          <w:lang w:val="de-DE"/>
-        </w:rPr>
-        <w:t>Collision</w:t>
-      </w:r>
-      <w:proofErr w:type="spellEnd"/>
-      <w:r>
-        <w:rPr>
-          <w:b/>
-          <w:lang w:val="de-DE"/>
-        </w:rPr>
-        <w:t xml:space="preserve"> </w:t>
-      </w:r>
-      <w:proofErr w:type="spellStart"/>
-      <w:r>
-        <w:rPr>
-          <w:b/>
-          <w:lang w:val="de-DE"/>
-        </w:rPr>
-        <w:t>Recovery</w:t>
-      </w:r>
-      <w:proofErr w:type="spellEnd"/>
-      <w:r>
-        <w:rPr>
-          <w:b/>
-          <w:lang w:val="de-DE"/>
-        </w:rPr>
-        <w:t xml:space="preserve"> Aware Frame </w:t>
-      </w:r>
-      <w:proofErr w:type="spellStart"/>
-      <w:r>
-        <w:rPr>
-          <w:b/>
-          <w:lang w:val="de-DE"/>
-        </w:rPr>
-        <w:t>Length</w:t>
-      </w:r>
-      <w:proofErr w:type="spellEnd"/>
-      <w:r>
-        <w:rPr>
-          <w:lang w:val="de-DE"/>
-        </w:rPr>
-        <w:t xml:space="preserve">”, das die unterschiedliche Wahrscheinlichkeit zur Auflösung von Kollisionen in Abhängigkeit von der Anzahl der kollidierten Tags berücksichtigt. Dazu werden die Wahrscheinlichkeiten zur Auflösung einer Kollision in Abhängigkeit der Anzahl der kollidierten Tags aus der </w:t>
-      </w:r>
-      <w:proofErr w:type="spellStart"/>
-      <w:r>
-        <w:rPr>
-          <w:lang w:val="de-DE"/>
-        </w:rPr>
-        <w:t>Bitübertragungsschicht</w:t>
-      </w:r>
-      <w:proofErr w:type="spellEnd"/>
-      <w:r>
-        <w:rPr>
-          <w:lang w:val="de-DE"/>
-        </w:rPr>
-        <w:t xml:space="preserve"> extrahiert.</w:t>
-      </w:r>
-      <w:r>
-        <w:rPr>
-          <w:lang w:val="de-DE"/>
-        </w:rPr>
-        <w:t xml:space="preserve"> </w:t>
-      </w:r>
-      <w:r>
-        <w:rPr>
-          <w:lang w:val="de-DE"/>
-        </w:rPr>
-        <w:t>Schließlich wird eine Kombination</w:t>
-      </w:r>
-      <w:r>
-        <w:rPr>
-          <w:lang w:val="de-DE"/>
-        </w:rPr>
-        <w:t xml:space="preserve"> von “Time-aware“ und “Multiple </w:t>
-      </w:r>
-      <w:proofErr w:type="spellStart"/>
-      <w:r>
-        <w:rPr>
-          <w:lang w:val="de-DE"/>
-        </w:rPr>
-        <w:t>Collision</w:t>
-      </w:r>
-      <w:proofErr w:type="spellEnd"/>
-      <w:r>
-        <w:rPr>
-          <w:lang w:val="de-DE"/>
-        </w:rPr>
-        <w:t xml:space="preserve"> </w:t>
-      </w:r>
-      <w:proofErr w:type="spellStart"/>
-      <w:r>
-        <w:rPr>
-          <w:lang w:val="de-DE"/>
-        </w:rPr>
-        <w:t>Recovery</w:t>
-      </w:r>
-      <w:proofErr w:type="spellEnd"/>
-      <w:r>
-        <w:rPr>
-          <w:lang w:val="de-DE"/>
-        </w:rPr>
-        <w:t xml:space="preserve"> </w:t>
-      </w:r>
-      <w:proofErr w:type="spellStart"/>
-      <w:r>
-        <w:rPr>
-          <w:lang w:val="de-DE"/>
-        </w:rPr>
-        <w:t>Coefficients</w:t>
-      </w:r>
-      <w:proofErr w:type="spellEnd"/>
-      <w:r>
-        <w:rPr>
-          <w:lang w:val="de-DE"/>
-        </w:rPr>
-        <w:t xml:space="preserve">“ vorgeschlagen. Sie berücksichtigt die unterschiedlichen Wahrscheinlichkeiten </w:t>
+      <w:r>
+        <w:rPr>
+          <w:lang w:val="de-DE"/>
+        </w:rPr>
+        <w:t>Auflösungen</w:t>
+      </w:r>
+      <w:r>
+        <w:rPr>
+          <w:lang w:val="de-DE"/>
+        </w:rPr>
+        <w:t xml:space="preserve"> von Kollisionen und die unterschiedlichen </w:t>
+      </w:r>
+      <w:r>
+        <w:rPr>
+          <w:lang w:val="de-DE"/>
+        </w:rPr>
+        <w:t>Längen</w:t>
+      </w:r>
+      <w:r>
+        <w:rPr>
+          <w:lang w:val="de-DE"/>
+        </w:rPr>
+        <w:t xml:space="preserve"> der Zeitschlitze. </w:t>
+      </w:r>
+      <w:r>
+        <w:rPr>
+          <w:lang w:val="de-DE"/>
+        </w:rPr>
+        <w:t>Für</w:t>
+      </w:r>
+      <w:r>
+        <w:rPr>
+          <w:lang w:val="de-DE"/>
+        </w:rPr>
+        <w:t xml:space="preserve"> jedes Szenario wird die Leis</w:t>
+      </w:r>
+      <w:r>
+        <w:rPr>
+          <w:lang w:val="de-DE"/>
+        </w:rPr>
+        <w:t>tungsfähigkeit</w:t>
+      </w:r>
+      <w:r>
+        <w:rPr>
+          <w:lang w:val="de-DE"/>
+        </w:rPr>
+        <w:t xml:space="preserve"> anhand der Auslesezeit </w:t>
       </w:r>
       <w:r>
         <w:rPr>
@@ -1255,66 +2011,6 @@
         <w:rPr>
           <w:lang w:val="de-DE"/>
         </w:rPr>
-        <w:t xml:space="preserve"> die </w:t>
-      </w:r>
-      <w:r>
-        <w:rPr>
-          <w:lang w:val="de-DE"/>
-        </w:rPr>
-        <w:t>Auflösungen</w:t>
-      </w:r>
-      <w:r>
-        <w:rPr>
-          <w:lang w:val="de-DE"/>
-        </w:rPr>
-        <w:t xml:space="preserve"> von Kollisionen und die unterschiedlichen </w:t>
-      </w:r>
-      <w:r>
-        <w:rPr>
-          <w:lang w:val="de-DE"/>
-        </w:rPr>
-        <w:t>Längen</w:t>
-      </w:r>
-      <w:r>
-        <w:rPr>
-          <w:lang w:val="de-DE"/>
-        </w:rPr>
-        <w:t xml:space="preserve"> der Zeitschlitze. </w:t>
-      </w:r>
-      <w:r>
-        <w:rPr>
-          <w:lang w:val="de-DE"/>
-        </w:rPr>
-        <w:t>Für</w:t>
-      </w:r>
-      <w:r>
-        <w:rPr>
-          <w:lang w:val="de-DE"/>
-        </w:rPr>
-        <w:t xml:space="preserve"> jedes Szenario wird die Leis</w:t>
-      </w:r>
-      <w:r>
-        <w:rPr>
-          <w:lang w:val="de-DE"/>
-        </w:rPr>
-        <w:t>tungsfähigkeit</w:t>
-      </w:r>
-      <w:r>
-        <w:rPr>
-          <w:lang w:val="de-DE"/>
-        </w:rPr>
-        <w:t xml:space="preserve"> anhand der Auslesezeit </w:t>
-      </w:r>
-      <w:r>
-        <w:rPr>
-          <w:lang w:val="de-DE"/>
-        </w:rPr>
-        <w:t>für</w:t>
-      </w:r>
-      <w:r>
-        <w:rPr>
-          <w:lang w:val="de-DE"/>
-        </w:rPr>
         <w:t xml:space="preserve"> eine hohe Anzahl von Tags </w:t>
       </w:r>
       <w:r>
@@ -1339,19 +2035,19 @@
         <w:rPr>
           <w:lang w:val="de-DE"/>
         </w:rPr>
-        <w:t xml:space="preserve">global C1 G2 Standard. Daher </w:t>
-      </w:r>
-      <w:r>
-        <w:rPr>
-          <w:lang w:val="de-DE"/>
-        </w:rPr>
-        <w:t>können</w:t>
-      </w:r>
-      <w:r>
-        <w:rPr>
-          <w:lang w:val="de-DE"/>
-        </w:rPr>
-        <w:t xml:space="preserve"> die Ta</w:t>
+        <w:t xml:space="preserve">global C1 G2 Standard. </w:t>
+      </w:r>
+      <w:r>
+        <w:rPr>
+          <w:lang w:val="de-DE"/>
+        </w:rPr>
+        <w:t xml:space="preserve">In diesem Standard darf </w:t>
+      </w:r>
+      <w:r>
+        <w:rPr>
+          <w:lang w:val="de-DE"/>
+        </w:rPr>
+        <w:t>die Ta</w:t>
       </w:r>
       <w:r>
         <w:rPr>
@@ -1375,7 +2071,19 @@
         <w:rPr>
           <w:lang w:val="de-DE"/>
         </w:rPr>
-        <w:t xml:space="preserve"> vorgenommen wurden.</w:t>
+        <w:t xml:space="preserve"> vorgenommen </w:t>
+      </w:r>
+      <w:r>
+        <w:rPr>
+          <w:lang w:val="de-DE"/>
+        </w:rPr>
+        <w:t>werden dürfen</w:t>
+      </w:r>
+      <w:r>
+        <w:rPr>
+          <w:lang w:val="de-DE"/>
+        </w:rPr>
+        <w:t>.</w:t>
       </w:r>
     </w:p>
     <w:p>
@@ -1389,8 +2097,6 @@
           <w:lang w:val="de-DE"/>
         </w:rPr>
       </w:pPr>
-      <w:bookmarkStart w:id="0" w:name="_GoBack"/>
-      <w:bookmarkEnd w:id="0"/>
     </w:p>
     <w:p>
       <w:pPr>
@@ -1404,7 +2110,6 @@
         <w:rPr>
           <w:lang w:val="de-DE"/>
         </w:rPr>
-        <w:lastRenderedPageBreak/>
         <w:t>KAPITEL</w:t>
       </w:r>
       <w:r>
@@ -1426,13 +2131,25 @@
         <w:rPr>
           <w:lang w:val="de-DE"/>
         </w:rPr>
-        <w:t xml:space="preserve">This </w:t>
-      </w:r>
-      <w:r>
-        <w:rPr>
-          <w:lang w:val="de-DE"/>
-        </w:rPr>
-        <w:t>Allerdings wurden im Rahmen der Arbeit auch Möglichkeiten</w:t>
+        <w:t>I</w:t>
+      </w:r>
+      <w:r>
+        <w:rPr>
+          <w:lang w:val="de-DE"/>
+        </w:rPr>
+        <w:t xml:space="preserve">m Rahmen der Arbeit </w:t>
+      </w:r>
+      <w:r>
+        <w:rPr>
+          <w:lang w:val="de-DE"/>
+        </w:rPr>
+        <w:t xml:space="preserve">werden </w:t>
+      </w:r>
+      <w:r>
+        <w:rPr>
+          <w:lang w:val="de-DE"/>
+        </w:rPr>
+        <w:t>auch Möglichkeiten</w:t>
       </w:r>
       <w:r>
         <w:rPr>
@@ -1450,13 +2167,43 @@
         <w:rPr>
           <w:lang w:val="de-DE"/>
         </w:rPr>
-        <w:t>ie Tags modifiziert werden. De</w:t>
-      </w:r>
-      <w:r>
-        <w:rPr>
-          <w:lang w:val="de-DE"/>
-        </w:rPr>
-        <w:t>mentsprechend werden kompatible Verbesserungen für den EPC</w:t>
+        <w:t xml:space="preserve">ie Tags modifiziert werden. </w:t>
+      </w:r>
+      <w:r>
+        <w:rPr>
+          <w:lang w:val="de-DE"/>
+        </w:rPr>
+        <w:t>E</w:t>
+      </w:r>
+      <w:r>
+        <w:rPr>
+          <w:lang w:val="de-DE"/>
+        </w:rPr>
+        <w:t xml:space="preserve">ntsprechend </w:t>
+      </w:r>
+      <w:r>
+        <w:rPr>
+          <w:lang w:val="de-DE"/>
+        </w:rPr>
+        <w:t xml:space="preserve">werden </w:t>
+      </w:r>
+      <w:r>
+        <w:rPr>
+          <w:lang w:val="de-DE"/>
+        </w:rPr>
+        <w:t>passenden</w:t>
+      </w:r>
+      <w:r>
+        <w:rPr>
+          <w:lang w:val="de-DE"/>
+        </w:rPr>
+        <w:t xml:space="preserve"> </w:t>
+      </w:r>
+      <w:r>
+        <w:rPr>
+          <w:lang w:val="de-DE"/>
+        </w:rPr>
+        <w:t>Verbesserungen für den EPC</w:t>
       </w:r>
       <w:r>
         <w:rPr>
@@ -1468,7 +2215,25 @@
         <w:rPr>
           <w:lang w:val="de-DE"/>
         </w:rPr>
-        <w:t>global C1 G2 Standard vorgeschlagen. Kompatibel heißt in dem Zusammenhang, dass sich die Tags bei einem üblichen Lesegerät exakt nach dem EPC</w:t>
+        <w:t xml:space="preserve">global C1 G2 Standard vorgeschlagen. </w:t>
+      </w:r>
+      <w:r>
+        <w:rPr>
+          <w:lang w:val="de-DE"/>
+        </w:rPr>
+        <w:t>Passend</w:t>
+      </w:r>
+      <w:r>
+        <w:rPr>
+          <w:lang w:val="de-DE"/>
+        </w:rPr>
+        <w:t xml:space="preserve"> </w:t>
+      </w:r>
+      <w:r>
+        <w:rPr>
+          <w:lang w:val="de-DE"/>
+        </w:rPr>
+        <w:t>heißt in dem Zusammenhang, dass sich die Tags bei einem üblichen Lesegerät exakt nach dem EPC</w:t>
       </w:r>
       <w:r>
         <w:rPr>
@@ -1504,7 +2269,49 @@
         <w:rPr>
           <w:lang w:val="de-DE"/>
         </w:rPr>
-        <w:t>liche Reduktion der Lesezeit, war für zeitkritische Anwendungen von hoher Wichtigkeit ist.</w:t>
+        <w:t xml:space="preserve">liche Reduktion der Lesezeit, </w:t>
+      </w:r>
+      <w:r>
+        <w:rPr>
+          <w:lang w:val="de-DE"/>
+        </w:rPr>
+        <w:t>welche</w:t>
+      </w:r>
+      <w:r>
+        <w:rPr>
+          <w:lang w:val="de-DE"/>
+        </w:rPr>
+        <w:t xml:space="preserve"> </w:t>
+      </w:r>
+      <w:r>
+        <w:rPr>
+          <w:lang w:val="de-DE"/>
+        </w:rPr>
+        <w:t>für zeitkritische</w:t>
+      </w:r>
+      <w:r>
+        <w:rPr>
+          <w:lang w:val="de-DE"/>
+        </w:rPr>
+        <w:t>n</w:t>
+      </w:r>
+      <w:r>
+        <w:rPr>
+          <w:lang w:val="de-DE"/>
+        </w:rPr>
+        <w:t xml:space="preserve"> Anwendungen </w:t>
+      </w:r>
+      <w:r>
+        <w:rPr>
+          <w:lang w:val="de-DE"/>
+        </w:rPr>
+        <w:t>wertvoll ist</w:t>
+      </w:r>
+      <w:r>
+        <w:rPr>
+          <w:lang w:val="de-DE"/>
+        </w:rPr>
+        <w:t>.</w:t>
       </w:r>
     </w:p>
     <w:p>
@@ -1540,7 +2347,43 @@
         <w:rPr>
           <w:lang w:val="de-DE"/>
         </w:rPr>
-        <w:t>Trotz der Bemühungen, die in dieser Dissertation investiert wurden, sind noch einige Fragen offen, die weiter untersucht werden müssen</w:t>
+        <w:t>Obwohl einige zentrale</w:t>
+      </w:r>
+      <w:r>
+        <w:rPr>
+          <w:lang w:val="de-DE"/>
+        </w:rPr>
+        <w:t xml:space="preserve">n Themen in dieser Dissertation bearbeitet und geklärt </w:t>
+      </w:r>
+      <w:r>
+        <w:rPr>
+          <w:lang w:val="de-DE"/>
+        </w:rPr>
+        <w:t>wurden,</w:t>
+      </w:r>
+      <w:r>
+        <w:rPr>
+          <w:lang w:val="de-DE"/>
+        </w:rPr>
+        <w:t xml:space="preserve"> sind noch Fragen </w:t>
+      </w:r>
+      <w:r>
+        <w:rPr>
+          <w:lang w:val="de-DE"/>
+        </w:rPr>
+        <w:t>zur weiteren Untersuchung</w:t>
+      </w:r>
+      <w:r>
+        <w:rPr>
+          <w:lang w:val="de-DE"/>
+        </w:rPr>
+        <w:t xml:space="preserve"> </w:t>
+      </w:r>
+      <w:r>
+        <w:rPr>
+          <w:lang w:val="de-DE"/>
+        </w:rPr>
+        <w:t>offen</w:t>
       </w:r>
       <w:r>
         <w:rPr>
@@ -1552,7 +2395,43 @@
         <w:rPr>
           <w:lang w:val="de-DE"/>
         </w:rPr>
-        <w:t>Ein Beispiel ist die Auswirkung der anfänglichen FSA-Rahmenlänge, die in dieser Arbeit vernachlässigt wird</w:t>
+        <w:t>So ist zum Beispiel</w:t>
+      </w:r>
+      <w:r>
+        <w:rPr>
+          <w:lang w:val="de-DE"/>
+        </w:rPr>
+        <w:t xml:space="preserve"> </w:t>
+      </w:r>
+      <w:r>
+        <w:rPr>
+          <w:lang w:val="de-DE"/>
+        </w:rPr>
+        <w:t>d</w:t>
+      </w:r>
+      <w:r>
+        <w:rPr>
+          <w:lang w:val="de-DE"/>
+        </w:rPr>
+        <w:t xml:space="preserve">ie Wirkung </w:t>
+      </w:r>
+      <w:r>
+        <w:rPr>
+          <w:lang w:val="de-DE"/>
+        </w:rPr>
+        <w:t>der anfänglichen FSA-Rahmenlänge</w:t>
+      </w:r>
+      <w:r>
+        <w:rPr>
+          <w:lang w:val="de-DE"/>
+        </w:rPr>
+        <w:t xml:space="preserve"> sollte analysie</w:t>
+      </w:r>
+      <w:r>
+        <w:rPr>
+          <w:lang w:val="de-DE"/>
+        </w:rPr>
+        <w:t>rt werden</w:t>
       </w:r>
       <w:r>
         <w:rPr>
@@ -1564,7 +2443,25 @@
         <w:rPr>
           <w:lang w:val="de-DE"/>
         </w:rPr>
-        <w:t>Darüber hinaus kann die MAC-Layer des Kommunikationskanals erfahren durch die Identifikationsraten</w:t>
+        <w:t>Weiter</w:t>
+      </w:r>
+      <w:r>
+        <w:rPr>
+          <w:lang w:val="de-DE"/>
+        </w:rPr>
+        <w:t xml:space="preserve"> kann der</w:t>
+      </w:r>
+      <w:r>
+        <w:rPr>
+          <w:lang w:val="de-DE"/>
+        </w:rPr>
+        <w:t xml:space="preserve"> MAC-Layer </w:t>
+      </w:r>
+      <w:r>
+        <w:rPr>
+          <w:lang w:val="de-DE"/>
+        </w:rPr>
+        <w:t>den</w:t>
       </w:r>
       <w:r>
         <w:rPr>
@@ -1576,47 +2473,116 @@
         <w:rPr>
           <w:lang w:val="de-DE"/>
         </w:rPr>
-        <w:t>Berechnung</w:t>
-      </w:r>
-      <w:r>
-        <w:rPr>
-          <w:lang w:val="de-DE"/>
-        </w:rPr>
-        <w:t xml:space="preserve">. </w:t>
-      </w:r>
-      <w:r>
-        <w:rPr>
-          <w:lang w:val="de-DE"/>
-        </w:rPr>
-        <w:t xml:space="preserve">Dann sollte es ein </w:t>
-      </w:r>
-      <w:r>
-        <w:rPr>
-          <w:lang w:val="de-DE"/>
-        </w:rPr>
-        <w:t>Feedback S</w:t>
-      </w:r>
-      <w:r>
-        <w:rPr>
-          <w:lang w:val="de-DE"/>
-        </w:rPr>
-        <w:t>ignal an die PHY-Schicht senden.</w:t>
-      </w:r>
-      <w:r>
-        <w:rPr>
-          <w:lang w:val="de-DE"/>
-        </w:rPr>
-        <w:t xml:space="preserve">  </w:t>
-      </w:r>
-      <w:r>
-        <w:rPr>
-          <w:lang w:val="de-DE"/>
-        </w:rPr>
-        <w:t>In diesem Signal entscheidet die MAC-Schicht den aktuellen kollidierte Schlitz entweder zu einem erfolgreichen Schlitz oder nicht zu lösen, je nach dem aktuellen Status des Kanals.</w:t>
-      </w:r>
+        <w:t xml:space="preserve">Kommunikationskanal erfahren durch </w:t>
+      </w:r>
+      <w:r>
+        <w:rPr>
+          <w:lang w:val="de-DE"/>
+        </w:rPr>
+        <w:t xml:space="preserve">eine Berechnung </w:t>
+      </w:r>
+      <w:r>
+        <w:rPr>
+          <w:lang w:val="de-DE"/>
+        </w:rPr>
+        <w:t>d</w:t>
+      </w:r>
+      <w:r>
+        <w:rPr>
+          <w:lang w:val="de-DE"/>
+        </w:rPr>
+        <w:t>er</w:t>
+      </w:r>
+      <w:r>
+        <w:rPr>
+          <w:lang w:val="de-DE"/>
+        </w:rPr>
+        <w:t xml:space="preserve"> Identifikationsraten</w:t>
+      </w:r>
+      <w:r>
+        <w:rPr>
+          <w:lang w:val="de-DE"/>
+        </w:rPr>
+        <w:t>. Dann sollte der</w:t>
+      </w:r>
+      <w:r>
+        <w:rPr>
+          <w:lang w:val="de-DE"/>
+        </w:rPr>
+        <w:t xml:space="preserve"> </w:t>
+      </w:r>
+      <w:r>
+        <w:rPr>
+          <w:lang w:val="de-DE"/>
+        </w:rPr>
+        <w:t>MAC-Layer ein</w:t>
+      </w:r>
+      <w:r>
+        <w:rPr>
+          <w:lang w:val="de-DE"/>
+        </w:rPr>
+        <w:t xml:space="preserve"> Steuersignal an den PHY-Layer senden.</w:t>
+      </w:r>
+      <w:r>
+        <w:rPr>
+          <w:lang w:val="de-DE"/>
+        </w:rPr>
+        <w:t xml:space="preserve"> </w:t>
+      </w:r>
+      <w:r>
+        <w:rPr>
+          <w:lang w:val="de-DE"/>
+        </w:rPr>
+        <w:t xml:space="preserve">In diesem </w:t>
+      </w:r>
+      <w:r>
+        <w:rPr>
+          <w:lang w:val="de-DE"/>
+        </w:rPr>
+        <w:t>Steuersignal</w:t>
+      </w:r>
+      <w:bookmarkStart w:id="0" w:name="_GoBack"/>
+      <w:bookmarkEnd w:id="0"/>
+      <w:r>
+        <w:rPr>
+          <w:lang w:val="de-DE"/>
+        </w:rPr>
+        <w:t xml:space="preserve"> entscheidet de</w:t>
+      </w:r>
+      <w:r>
+        <w:rPr>
+          <w:lang w:val="de-DE"/>
+        </w:rPr>
+        <w:t>r</w:t>
+      </w:r>
+      <w:r>
+        <w:rPr>
+          <w:lang w:val="de-DE"/>
+        </w:rPr>
+        <w:t xml:space="preserve"> MAC-</w:t>
+      </w:r>
+      <w:r>
+        <w:rPr>
+          <w:lang w:val="de-DE"/>
+        </w:rPr>
+        <w:t>Layer</w:t>
+      </w:r>
+      <w:r>
+        <w:rPr>
+          <w:lang w:val="de-DE"/>
+        </w:rPr>
+        <w:t xml:space="preserve"> den aktuellen kollidierte Schlitz entweder zu einem erfolgreichen Schlitz oder nicht zu lösen, je nach dem aktuellen Status des Kanals.</w:t>
+      </w:r>
+    </w:p>
+    <w:p>
+      <w:pPr>
+        <w:rPr>
+          <w:lang w:val="de-DE"/>
+        </w:rPr>
+      </w:pPr>
     </w:p>
     <w:sectPr>
-      <w:footerReference w:type="default" r:id="rId7"/>
+      <w:footerReference w:type="default" r:id="rId8"/>
       <w:pgSz w:w="12240" w:h="15840"/>
       <w:pgMar w:top="1440" w:right="1800" w:bottom="1080" w:left="1800" w:header="720" w:footer="720" w:gutter="0"/>
       <w:cols w:space="720"/>
@@ -1673,7 +2639,7 @@
       <w:rPr>
         <w:noProof/>
       </w:rPr>
-      <w:t>3</w:t>
+      <w:t>2</w:t>
     </w:r>
     <w:r>
       <w:rPr>
@@ -1966,7 +2932,7 @@
     <w:lsdException w:name="List Continue 4" w:semiHidden="1" w:unhideWhenUsed="1"/>
     <w:lsdException w:name="List Continue 5" w:semiHidden="1" w:unhideWhenUsed="1"/>
     <w:lsdException w:name="Message Header" w:semiHidden="1" w:unhideWhenUsed="1"/>
-    <w:lsdException w:name="Subtitle" w:semiHidden="1" w:uiPriority="11" w:unhideWhenUsed="1" w:qFormat="1"/>
+    <w:lsdException w:name="Subtitle" w:uiPriority="11" w:qFormat="1"/>
     <w:lsdException w:name="Salutation" w:semiHidden="1" w:unhideWhenUsed="1"/>
     <w:lsdException w:name="Date" w:semiHidden="1" w:uiPriority="2" w:unhideWhenUsed="1" w:qFormat="1"/>
     <w:lsdException w:name="Body Text First Indent" w:semiHidden="1" w:unhideWhenUsed="1"/>
@@ -1979,8 +2945,8 @@
     <w:lsdException w:name="Block Text" w:semiHidden="1" w:unhideWhenUsed="1"/>
     <w:lsdException w:name="Hyperlink" w:semiHidden="1" w:unhideWhenUsed="1"/>
     <w:lsdException w:name="FollowedHyperlink" w:semiHidden="1" w:unhideWhenUsed="1"/>
-    <w:lsdException w:name="Strong" w:semiHidden="1" w:uiPriority="22" w:unhideWhenUsed="1" w:qFormat="1"/>
-    <w:lsdException w:name="Emphasis" w:semiHidden="1" w:uiPriority="20" w:unhideWhenUsed="1" w:qFormat="1"/>
+    <w:lsdException w:name="Strong" w:uiPriority="22" w:qFormat="1"/>
+    <w:lsdException w:name="Emphasis" w:uiPriority="20" w:qFormat="1"/>
     <w:lsdException w:name="Document Map" w:semiHidden="1" w:unhideWhenUsed="1"/>
     <w:lsdException w:name="Plain Text" w:semiHidden="1" w:unhideWhenUsed="1"/>
     <w:lsdException w:name="E-mail Signature" w:semiHidden="1" w:unhideWhenUsed="1"/>
@@ -1997,6 +2963,7 @@
     <w:lsdException w:name="HTML Sample" w:semiHidden="1" w:unhideWhenUsed="1"/>
     <w:lsdException w:name="HTML Typewriter" w:semiHidden="1" w:unhideWhenUsed="1"/>
     <w:lsdException w:name="HTML Variable" w:semiHidden="1" w:unhideWhenUsed="1"/>
+    <w:lsdException w:name="Normal Table" w:semiHidden="1" w:unhideWhenUsed="1"/>
     <w:lsdException w:name="annotation subject" w:semiHidden="1" w:unhideWhenUsed="1"/>
     <w:lsdException w:name="No List" w:semiHidden="1" w:unhideWhenUsed="1"/>
     <w:lsdException w:name="Outline List 1" w:semiHidden="1" w:unhideWhenUsed="1"/>
@@ -2040,10 +3007,12 @@
     <w:lsdException w:name="Table Elegant" w:semiHidden="1" w:unhideWhenUsed="1"/>
     <w:lsdException w:name="Table Professional" w:semiHidden="1" w:unhideWhenUsed="1"/>
     <w:lsdException w:name="Table Subtle 1" w:semiHidden="1" w:unhideWhenUsed="1"/>
+    <w:lsdException w:name="Table Subtle 2" w:semiHidden="1" w:unhideWhenUsed="1"/>
     <w:lsdException w:name="Table Web 1" w:semiHidden="1" w:unhideWhenUsed="1"/>
     <w:lsdException w:name="Table Web 2" w:semiHidden="1" w:unhideWhenUsed="1"/>
+    <w:lsdException w:name="Table Web 3" w:semiHidden="1" w:unhideWhenUsed="1"/>
     <w:lsdException w:name="Balloon Text" w:semiHidden="1" w:unhideWhenUsed="1"/>
-    <w:lsdException w:name="Table Grid" w:uiPriority="39"/>
+    <w:lsdException w:name="Table Grid" w:semiHidden="1" w:uiPriority="39" w:unhideWhenUsed="1"/>
     <w:lsdException w:name="Table Theme" w:semiHidden="1" w:unhideWhenUsed="1"/>
     <w:lsdException w:name="Placeholder Text" w:semiHidden="1"/>
     <w:lsdException w:name="No Spacing" w:semiHidden="1" w:uiPriority="1" w:unhideWhenUsed="1" w:qFormat="1"/>
@@ -2068,9 +3037,9 @@
     <w:lsdException w:name="Medium Shading 2 Accent 1" w:uiPriority="64"/>
     <w:lsdException w:name="Medium List 1 Accent 1" w:uiPriority="65"/>
     <w:lsdException w:name="Revision" w:semiHidden="1"/>
-    <w:lsdException w:name="List Paragraph" w:semiHidden="1" w:uiPriority="34" w:unhideWhenUsed="1" w:qFormat="1"/>
-    <w:lsdException w:name="Quote" w:semiHidden="1" w:uiPriority="29" w:unhideWhenUsed="1" w:qFormat="1"/>
-    <w:lsdException w:name="Intense Quote" w:semiHidden="1" w:uiPriority="30" w:unhideWhenUsed="1" w:qFormat="1"/>
+    <w:lsdException w:name="List Paragraph" w:uiPriority="34" w:qFormat="1"/>
+    <w:lsdException w:name="Quote" w:uiPriority="29" w:qFormat="1"/>
+    <w:lsdException w:name="Intense Quote" w:uiPriority="30" w:qFormat="1"/>
     <w:lsdException w:name="Medium List 2 Accent 1" w:uiPriority="66"/>
     <w:lsdException w:name="Medium Grid 1 Accent 1" w:uiPriority="67"/>
     <w:lsdException w:name="Medium Grid 2 Accent 1" w:uiPriority="68"/>
@@ -2149,9 +3118,9 @@
     <w:lsdException w:name="Colorful Shading Accent 6" w:uiPriority="71"/>
     <w:lsdException w:name="Colorful List Accent 6" w:uiPriority="72"/>
     <w:lsdException w:name="Colorful Grid Accent 6" w:uiPriority="73"/>
-    <w:lsdException w:name="Subtle Emphasis" w:semiHidden="1" w:uiPriority="19" w:unhideWhenUsed="1" w:qFormat="1"/>
-    <w:lsdException w:name="Intense Emphasis" w:semiHidden="1" w:uiPriority="21" w:unhideWhenUsed="1" w:qFormat="1"/>
-    <w:lsdException w:name="Subtle Reference" w:semiHidden="1" w:uiPriority="31" w:unhideWhenUsed="1" w:qFormat="1"/>
+    <w:lsdException w:name="Subtle Emphasis" w:uiPriority="19" w:qFormat="1"/>
+    <w:lsdException w:name="Intense Emphasis" w:uiPriority="21" w:qFormat="1"/>
+    <w:lsdException w:name="Subtle Reference" w:uiPriority="31" w:qFormat="1"/>
     <w:lsdException w:name="Intense Reference" w:semiHidden="1" w:uiPriority="32" w:unhideWhenUsed="1" w:qFormat="1"/>
     <w:lsdException w:name="Book Title" w:semiHidden="1" w:uiPriority="33" w:unhideWhenUsed="1"/>
     <w:lsdException w:name="Bibliography" w:semiHidden="1" w:uiPriority="37" w:unhideWhenUsed="1"/>
@@ -2906,6 +3875,104 @@
     <w:semiHidden/>
     <w:rPr>
       <w:color w:val="808080"/>
+    </w:rPr>
+  </w:style>
+  <w:style w:type="character" w:styleId="CommentReference">
+    <w:name w:val="annotation reference"/>
+    <w:basedOn w:val="DefaultParagraphFont"/>
+    <w:uiPriority w:val="99"/>
+    <w:semiHidden/>
+    <w:unhideWhenUsed/>
+    <w:rsid w:val="00B63DEB"/>
+    <w:rPr>
+      <w:sz w:val="16"/>
+      <w:szCs w:val="16"/>
+    </w:rPr>
+  </w:style>
+  <w:style w:type="paragraph" w:styleId="CommentText">
+    <w:name w:val="annotation text"/>
+    <w:basedOn w:val="Normal"/>
+    <w:link w:val="CommentTextChar"/>
+    <w:uiPriority w:val="99"/>
+    <w:semiHidden/>
+    <w:unhideWhenUsed/>
+    <w:rsid w:val="00B63DEB"/>
+    <w:pPr>
+      <w:spacing w:line="240" w:lineRule="auto"/>
+    </w:pPr>
+    <w:rPr>
+      <w:sz w:val="20"/>
+      <w:szCs w:val="20"/>
+    </w:rPr>
+  </w:style>
+  <w:style w:type="character" w:customStyle="1" w:styleId="CommentTextChar">
+    <w:name w:val="Comment Text Char"/>
+    <w:basedOn w:val="DefaultParagraphFont"/>
+    <w:link w:val="CommentText"/>
+    <w:uiPriority w:val="99"/>
+    <w:semiHidden/>
+    <w:rsid w:val="00B63DEB"/>
+    <w:rPr>
+      <w:sz w:val="20"/>
+      <w:szCs w:val="20"/>
+    </w:rPr>
+  </w:style>
+  <w:style w:type="paragraph" w:styleId="CommentSubject">
+    <w:name w:val="annotation subject"/>
+    <w:basedOn w:val="CommentText"/>
+    <w:next w:val="CommentText"/>
+    <w:link w:val="CommentSubjectChar"/>
+    <w:uiPriority w:val="99"/>
+    <w:semiHidden/>
+    <w:unhideWhenUsed/>
+    <w:rsid w:val="00B63DEB"/>
+    <w:rPr>
+      <w:b/>
+      <w:bCs/>
+    </w:rPr>
+  </w:style>
+  <w:style w:type="character" w:customStyle="1" w:styleId="CommentSubjectChar">
+    <w:name w:val="Comment Subject Char"/>
+    <w:basedOn w:val="CommentTextChar"/>
+    <w:link w:val="CommentSubject"/>
+    <w:uiPriority w:val="99"/>
+    <w:semiHidden/>
+    <w:rsid w:val="00B63DEB"/>
+    <w:rPr>
+      <w:b/>
+      <w:bCs/>
+      <w:sz w:val="20"/>
+      <w:szCs w:val="20"/>
+    </w:rPr>
+  </w:style>
+  <w:style w:type="paragraph" w:styleId="BalloonText">
+    <w:name w:val="Balloon Text"/>
+    <w:basedOn w:val="Normal"/>
+    <w:link w:val="BalloonTextChar"/>
+    <w:uiPriority w:val="99"/>
+    <w:semiHidden/>
+    <w:unhideWhenUsed/>
+    <w:rsid w:val="00B63DEB"/>
+    <w:pPr>
+      <w:spacing w:after="0" w:line="240" w:lineRule="auto"/>
+    </w:pPr>
+    <w:rPr>
+      <w:rFonts w:ascii="Tahoma" w:hAnsi="Tahoma" w:cs="Tahoma"/>
+      <w:sz w:val="16"/>
+      <w:szCs w:val="16"/>
+    </w:rPr>
+  </w:style>
+  <w:style w:type="character" w:customStyle="1" w:styleId="BalloonTextChar">
+    <w:name w:val="Balloon Text Char"/>
+    <w:basedOn w:val="DefaultParagraphFont"/>
+    <w:link w:val="BalloonText"/>
+    <w:uiPriority w:val="99"/>
+    <w:semiHidden/>
+    <w:rsid w:val="00B63DEB"/>
+    <w:rPr>
+      <w:rFonts w:ascii="Tahoma" w:hAnsi="Tahoma" w:cs="Tahoma"/>
+      <w:sz w:val="16"/>
+      <w:szCs w:val="16"/>
     </w:rPr>
   </w:style>
 </w:styles>
@@ -3170,4 +4237,16 @@
     </a:ext>
   </a:extLst>
 </a:theme>
+</file>
+
+<file path=customXml/item1.xml><?xml version="1.0" encoding="utf-8"?>
+<b:Sources xmlns:b="http://schemas.openxmlformats.org/officeDocument/2006/bibliography" xmlns="http://schemas.openxmlformats.org/officeDocument/2006/bibliography" SelectedStyle="\APA.XSL" StyleName="APA"/>
+</file>
+
+<file path=customXml/itemProps1.xml><?xml version="1.0" encoding="utf-8"?>
+<ds:datastoreItem xmlns:ds="http://schemas.openxmlformats.org/officeDocument/2006/customXml" ds:itemID="{DCF8BBF0-D952-A241-9E59-95463881F0D6}">
+  <ds:schemaRefs>
+    <ds:schemaRef ds:uri="http://schemas.openxmlformats.org/officeDocument/2006/bibliography"/>
+  </ds:schemaRefs>
+</ds:datastoreItem>
 </file>
</xml_diff>